<commit_message>
category works, receipt doesn't, documentation still in progress
</commit_message>
<xml_diff>
--- a/Documentation/UseCaseTesting.docx
+++ b/Documentation/UseCaseTesting.docx
@@ -26035,15 +26035,7 @@
                 <w:bCs/>
                 <w:color w:val="000000" w:themeColor="text1"/>
               </w:rPr>
-              <w:t>.a</w:t>
-            </w:r>
-            <w:r>
-              <w:rPr>
-                <w:b/>
-                <w:bCs/>
-                <w:color w:val="000000" w:themeColor="text1"/>
-              </w:rPr>
-              <w:t>.i.</w:t>
+              <w:t>.a.i.</w:t>
             </w:r>
           </w:p>
         </w:tc>
@@ -27127,6 +27119,4930 @@
                 <w:color w:val="000000" w:themeColor="text1"/>
               </w:rPr>
               <w:t>Place order to supplier for selected item</w:t>
+            </w:r>
+          </w:p>
+        </w:tc>
+        <w:tc>
+          <w:tcPr>
+            <w:tcW w:w="0" w:type="auto"/>
+            <w:shd w:val="clear" w:color="auto" w:fill="CCCCCC"/>
+            <w:tcMar>
+              <w:top w:w="100" w:type="dxa"/>
+              <w:left w:w="100" w:type="dxa"/>
+              <w:bottom w:w="100" w:type="dxa"/>
+              <w:right w:w="100" w:type="dxa"/>
+            </w:tcMar>
+            <w:hideMark/>
+          </w:tcPr>
+          <w:p>
+            <w:pPr>
+              <w:spacing w:after="0" w:line="240" w:lineRule="auto"/>
+              <w:rPr>
+                <w:color w:val="000000" w:themeColor="text1"/>
+              </w:rPr>
+            </w:pPr>
+            <w:r>
+              <w:rPr>
+                <w:color w:val="000000" w:themeColor="text1"/>
+              </w:rPr>
+              <w:t> </w:t>
+            </w:r>
+          </w:p>
+        </w:tc>
+        <w:tc>
+          <w:tcPr>
+            <w:tcW w:w="0" w:type="auto"/>
+            <w:shd w:val="clear" w:color="auto" w:fill="CCCCCC"/>
+            <w:tcMar>
+              <w:top w:w="100" w:type="dxa"/>
+              <w:left w:w="100" w:type="dxa"/>
+              <w:bottom w:w="100" w:type="dxa"/>
+              <w:right w:w="100" w:type="dxa"/>
+            </w:tcMar>
+            <w:hideMark/>
+          </w:tcPr>
+          <w:p>
+            <w:pPr>
+              <w:spacing w:after="0" w:line="240" w:lineRule="auto"/>
+              <w:rPr>
+                <w:color w:val="000000" w:themeColor="text1"/>
+              </w:rPr>
+            </w:pPr>
+            <w:r>
+              <w:rPr>
+                <w:color w:val="000000" w:themeColor="text1"/>
+              </w:rPr>
+              <w:t> </w:t>
+            </w:r>
+          </w:p>
+        </w:tc>
+        <w:tc>
+          <w:tcPr>
+            <w:tcW w:w="0" w:type="auto"/>
+            <w:shd w:val="clear" w:color="auto" w:fill="CCCCCC"/>
+            <w:tcMar>
+              <w:top w:w="100" w:type="dxa"/>
+              <w:left w:w="100" w:type="dxa"/>
+              <w:bottom w:w="100" w:type="dxa"/>
+              <w:right w:w="100" w:type="dxa"/>
+            </w:tcMar>
+            <w:hideMark/>
+          </w:tcPr>
+          <w:p>
+            <w:pPr>
+              <w:spacing w:after="0" w:line="240" w:lineRule="auto"/>
+              <w:rPr>
+                <w:color w:val="000000" w:themeColor="text1"/>
+              </w:rPr>
+            </w:pPr>
+            <w:r>
+              <w:rPr>
+                <w:color w:val="000000" w:themeColor="text1"/>
+              </w:rPr>
+              <w:t> </w:t>
+            </w:r>
+            <w:r>
+              <w:rPr>
+                <w:color w:val="000000" w:themeColor="text1"/>
+              </w:rPr>
+              <w:t xml:space="preserve"> </w:t>
+            </w:r>
+          </w:p>
+        </w:tc>
+        <w:tc>
+          <w:tcPr>
+            <w:tcW w:w="0" w:type="auto"/>
+            <w:shd w:val="clear" w:color="auto" w:fill="CCCCCC"/>
+            <w:tcMar>
+              <w:top w:w="100" w:type="dxa"/>
+              <w:left w:w="100" w:type="dxa"/>
+              <w:bottom w:w="100" w:type="dxa"/>
+              <w:right w:w="100" w:type="dxa"/>
+            </w:tcMar>
+            <w:hideMark/>
+          </w:tcPr>
+          <w:p>
+            <w:pPr>
+              <w:spacing w:after="0" w:line="240" w:lineRule="auto"/>
+              <w:rPr>
+                <w:color w:val="000000" w:themeColor="text1"/>
+              </w:rPr>
+            </w:pPr>
+            <w:r>
+              <w:rPr>
+                <w:color w:val="000000" w:themeColor="text1"/>
+              </w:rPr>
+              <w:t> </w:t>
+            </w:r>
+          </w:p>
+        </w:tc>
+      </w:tr>
+      <w:tr>
+        <w:trPr>
+          <w:trHeight w:val="251"/>
+        </w:trPr>
+        <w:tc>
+          <w:tcPr>
+            <w:tcW w:w="0" w:type="auto"/>
+            <w:tcBorders>
+              <w:bottom w:val="single" w:sz="8" w:space="0" w:color="000000"/>
+            </w:tcBorders>
+            <w:shd w:val="clear" w:color="auto" w:fill="FFFFFF" w:themeFill="background1"/>
+            <w:tcMar>
+              <w:top w:w="100" w:type="dxa"/>
+              <w:left w:w="100" w:type="dxa"/>
+              <w:bottom w:w="100" w:type="dxa"/>
+              <w:right w:w="100" w:type="dxa"/>
+            </w:tcMar>
+          </w:tcPr>
+          <w:p>
+            <w:pPr>
+              <w:spacing w:after="0" w:line="240" w:lineRule="auto"/>
+              <w:rPr>
+                <w:b/>
+                <w:bCs/>
+                <w:color w:val="000000" w:themeColor="text1"/>
+              </w:rPr>
+            </w:pPr>
+            <w:r>
+              <w:rPr>
+                <w:b/>
+                <w:bCs/>
+                <w:color w:val="000000" w:themeColor="text1"/>
+              </w:rPr>
+              <w:t>4-Done</w:t>
+            </w:r>
+          </w:p>
+        </w:tc>
+        <w:tc>
+          <w:tcPr>
+            <w:tcW w:w="0" w:type="auto"/>
+            <w:tcBorders>
+              <w:bottom w:val="single" w:sz="8" w:space="0" w:color="000000"/>
+            </w:tcBorders>
+            <w:shd w:val="clear" w:color="auto" w:fill="FFFFFF" w:themeFill="background1"/>
+            <w:tcMar>
+              <w:top w:w="100" w:type="dxa"/>
+              <w:left w:w="100" w:type="dxa"/>
+              <w:bottom w:w="100" w:type="dxa"/>
+              <w:right w:w="100" w:type="dxa"/>
+            </w:tcMar>
+          </w:tcPr>
+          <w:p>
+            <w:pPr>
+              <w:spacing w:after="0" w:line="240" w:lineRule="auto"/>
+              <w:rPr>
+                <w:color w:val="000000" w:themeColor="text1"/>
+              </w:rPr>
+            </w:pPr>
+          </w:p>
+        </w:tc>
+        <w:tc>
+          <w:tcPr>
+            <w:tcW w:w="0" w:type="auto"/>
+            <w:tcBorders>
+              <w:bottom w:val="single" w:sz="8" w:space="0" w:color="000000"/>
+            </w:tcBorders>
+            <w:shd w:val="clear" w:color="auto" w:fill="FFFFFF" w:themeFill="background1"/>
+            <w:tcMar>
+              <w:top w:w="100" w:type="dxa"/>
+              <w:left w:w="100" w:type="dxa"/>
+              <w:bottom w:w="100" w:type="dxa"/>
+              <w:right w:w="100" w:type="dxa"/>
+            </w:tcMar>
+          </w:tcPr>
+          <w:p>
+            <w:pPr>
+              <w:spacing w:after="0" w:line="240" w:lineRule="auto"/>
+              <w:rPr>
+                <w:color w:val="000000" w:themeColor="text1"/>
+              </w:rPr>
+            </w:pPr>
+          </w:p>
+        </w:tc>
+        <w:tc>
+          <w:tcPr>
+            <w:tcW w:w="0" w:type="auto"/>
+            <w:tcBorders>
+              <w:bottom w:val="single" w:sz="8" w:space="0" w:color="000000"/>
+            </w:tcBorders>
+            <w:shd w:val="clear" w:color="auto" w:fill="FFFFFF" w:themeFill="background1"/>
+            <w:tcMar>
+              <w:top w:w="100" w:type="dxa"/>
+              <w:left w:w="100" w:type="dxa"/>
+              <w:bottom w:w="100" w:type="dxa"/>
+              <w:right w:w="100" w:type="dxa"/>
+            </w:tcMar>
+          </w:tcPr>
+          <w:p>
+            <w:pPr>
+              <w:spacing w:after="0" w:line="240" w:lineRule="auto"/>
+              <w:rPr>
+                <w:color w:val="000000" w:themeColor="text1"/>
+              </w:rPr>
+            </w:pPr>
+          </w:p>
+        </w:tc>
+        <w:tc>
+          <w:tcPr>
+            <w:tcW w:w="0" w:type="auto"/>
+            <w:tcBorders>
+              <w:bottom w:val="single" w:sz="8" w:space="0" w:color="000000"/>
+            </w:tcBorders>
+            <w:shd w:val="clear" w:color="auto" w:fill="FFFFFF" w:themeFill="background1"/>
+            <w:tcMar>
+              <w:top w:w="100" w:type="dxa"/>
+              <w:left w:w="100" w:type="dxa"/>
+              <w:bottom w:w="100" w:type="dxa"/>
+              <w:right w:w="100" w:type="dxa"/>
+            </w:tcMar>
+          </w:tcPr>
+          <w:p>
+            <w:pPr>
+              <w:spacing w:after="0" w:line="240" w:lineRule="auto"/>
+              <w:rPr>
+                <w:color w:val="000000" w:themeColor="text1"/>
+              </w:rPr>
+            </w:pPr>
+          </w:p>
+        </w:tc>
+      </w:tr>
+    </w:tbl>
+    <w:p>
+      <w:pPr>
+        <w:pStyle w:val="NormalWeb"/>
+        <w:spacing w:before="240" w:beforeAutospacing="0" w:after="240" w:afterAutospacing="0"/>
+        <w:rPr>
+          <w:rFonts w:ascii="Arial" w:hAnsi="Arial" w:cs="Arial"/>
+          <w:color w:val="000000"/>
+          <w:sz w:val="22"/>
+          <w:szCs w:val="22"/>
+        </w:rPr>
+      </w:pPr>
+      <w:r>
+        <w:rPr>
+          <w:rFonts w:ascii="Arial" w:hAnsi="Arial" w:cs="Arial"/>
+          <w:color w:val="000000"/>
+          <w:sz w:val="22"/>
+          <w:szCs w:val="22"/>
+        </w:rPr>
+        <w:t> </w:t>
+      </w:r>
+    </w:p>
+    <w:p>
+      <w:pPr>
+        <w:pStyle w:val="NormalWeb"/>
+        <w:spacing w:before="240" w:beforeAutospacing="0" w:after="240" w:afterAutospacing="0"/>
+      </w:pPr>
+    </w:p>
+    <w:p>
+      <w:pPr>
+        <w:pStyle w:val="NormalWeb"/>
+        <w:spacing w:before="240" w:beforeAutospacing="0" w:after="240" w:afterAutospacing="0"/>
+      </w:pPr>
+    </w:p>
+    <w:p>
+      <w:pPr>
+        <w:pStyle w:val="NormalWeb"/>
+        <w:spacing w:before="240" w:beforeAutospacing="0" w:after="240" w:afterAutospacing="0"/>
+      </w:pPr>
+    </w:p>
+    <w:p>
+      <w:pPr>
+        <w:pStyle w:val="NormalWeb"/>
+        <w:spacing w:before="240" w:beforeAutospacing="0" w:after="240" w:afterAutospacing="0"/>
+      </w:pPr>
+    </w:p>
+    <w:p>
+      <w:pPr>
+        <w:pStyle w:val="NormalWeb"/>
+        <w:spacing w:before="240" w:beforeAutospacing="0" w:after="240" w:afterAutospacing="0"/>
+      </w:pPr>
+    </w:p>
+    <w:p>
+      <w:pPr>
+        <w:pStyle w:val="NormalWeb"/>
+        <w:spacing w:before="240" w:beforeAutospacing="0" w:after="240" w:afterAutospacing="0"/>
+      </w:pPr>
+    </w:p>
+    <w:p>
+      <w:pPr>
+        <w:pStyle w:val="Heading1"/>
+      </w:pPr>
+      <w:r>
+        <w:lastRenderedPageBreak/>
+        <w:t>Edit</w:t>
+      </w:r>
+    </w:p>
+    <w:p/>
+    <w:p>
+      <w:pPr>
+        <w:pStyle w:val="Heading2"/>
+      </w:pPr>
+      <w:r>
+        <w:t>Base sequence</w:t>
+      </w:r>
+    </w:p>
+    <w:tbl>
+      <w:tblPr>
+        <w:tblW w:w="8190" w:type="dxa"/>
+        <w:tblCellMar>
+          <w:top w:w="15" w:type="dxa"/>
+          <w:left w:w="15" w:type="dxa"/>
+          <w:bottom w:w="15" w:type="dxa"/>
+          <w:right w:w="15" w:type="dxa"/>
+        </w:tblCellMar>
+        <w:tblLook w:val="04A0" w:firstRow="1" w:lastRow="0" w:firstColumn="1" w:lastColumn="0" w:noHBand="0" w:noVBand="1"/>
+      </w:tblPr>
+      <w:tblGrid>
+        <w:gridCol w:w="610"/>
+        <w:gridCol w:w="7580"/>
+      </w:tblGrid>
+      <w:tr>
+        <w:trPr>
+          <w:trHeight w:val="273"/>
+        </w:trPr>
+        <w:tc>
+          <w:tcPr>
+            <w:tcW w:w="0" w:type="auto"/>
+            <w:tcBorders>
+              <w:top w:val="single" w:sz="8" w:space="0" w:color="000000"/>
+              <w:bottom w:val="single" w:sz="8" w:space="0" w:color="000000"/>
+            </w:tcBorders>
+            <w:tcMar>
+              <w:top w:w="100" w:type="dxa"/>
+              <w:left w:w="100" w:type="dxa"/>
+              <w:bottom w:w="100" w:type="dxa"/>
+              <w:right w:w="100" w:type="dxa"/>
+            </w:tcMar>
+            <w:hideMark/>
+          </w:tcPr>
+          <w:p>
+            <w:pPr>
+              <w:spacing w:after="0" w:line="240" w:lineRule="auto"/>
+              <w:rPr>
+                <w:b/>
+                <w:bCs/>
+                <w:color w:val="000000" w:themeColor="text1"/>
+              </w:rPr>
+            </w:pPr>
+            <w:r>
+              <w:rPr>
+                <w:b/>
+                <w:bCs/>
+                <w:color w:val="000000" w:themeColor="text1"/>
+              </w:rPr>
+              <w:t>Step</w:t>
+            </w:r>
+          </w:p>
+        </w:tc>
+        <w:tc>
+          <w:tcPr>
+            <w:tcW w:w="7580" w:type="dxa"/>
+            <w:tcBorders>
+              <w:top w:val="single" w:sz="8" w:space="0" w:color="000000"/>
+              <w:bottom w:val="single" w:sz="8" w:space="0" w:color="000000"/>
+            </w:tcBorders>
+            <w:tcMar>
+              <w:top w:w="100" w:type="dxa"/>
+              <w:left w:w="100" w:type="dxa"/>
+              <w:bottom w:w="100" w:type="dxa"/>
+              <w:right w:w="100" w:type="dxa"/>
+            </w:tcMar>
+            <w:hideMark/>
+          </w:tcPr>
+          <w:p>
+            <w:pPr>
+              <w:spacing w:after="0" w:line="240" w:lineRule="auto"/>
+              <w:rPr>
+                <w:b/>
+                <w:bCs/>
+                <w:color w:val="000000" w:themeColor="text1"/>
+              </w:rPr>
+            </w:pPr>
+            <w:r>
+              <w:rPr>
+                <w:b/>
+                <w:bCs/>
+                <w:color w:val="000000" w:themeColor="text1"/>
+              </w:rPr>
+              <w:t>TC1</w:t>
+            </w:r>
+          </w:p>
+        </w:tc>
+      </w:tr>
+      <w:tr>
+        <w:trPr>
+          <w:trHeight w:val="238"/>
+        </w:trPr>
+        <w:tc>
+          <w:tcPr>
+            <w:tcW w:w="0" w:type="auto"/>
+            <w:tcBorders>
+              <w:top w:val="single" w:sz="8" w:space="0" w:color="000000"/>
+            </w:tcBorders>
+            <w:shd w:val="clear" w:color="auto" w:fill="CCCCCC"/>
+            <w:tcMar>
+              <w:top w:w="100" w:type="dxa"/>
+              <w:left w:w="100" w:type="dxa"/>
+              <w:bottom w:w="100" w:type="dxa"/>
+              <w:right w:w="100" w:type="dxa"/>
+            </w:tcMar>
+            <w:hideMark/>
+          </w:tcPr>
+          <w:p>
+            <w:pPr>
+              <w:spacing w:after="0" w:line="240" w:lineRule="auto"/>
+              <w:rPr>
+                <w:b/>
+                <w:bCs/>
+                <w:color w:val="000000" w:themeColor="text1"/>
+              </w:rPr>
+            </w:pPr>
+            <w:r>
+              <w:rPr>
+                <w:b/>
+                <w:bCs/>
+                <w:color w:val="000000" w:themeColor="text1"/>
+              </w:rPr>
+              <w:t> </w:t>
+            </w:r>
+          </w:p>
+        </w:tc>
+        <w:tc>
+          <w:tcPr>
+            <w:tcW w:w="7580" w:type="dxa"/>
+            <w:tcBorders>
+              <w:top w:val="single" w:sz="8" w:space="0" w:color="000000"/>
+            </w:tcBorders>
+            <w:shd w:val="clear" w:color="auto" w:fill="CCCCCC"/>
+            <w:tcMar>
+              <w:top w:w="100" w:type="dxa"/>
+              <w:left w:w="100" w:type="dxa"/>
+              <w:bottom w:w="100" w:type="dxa"/>
+              <w:right w:w="100" w:type="dxa"/>
+            </w:tcMar>
+            <w:hideMark/>
+          </w:tcPr>
+          <w:p>
+            <w:pPr>
+              <w:spacing w:after="0" w:line="240" w:lineRule="auto"/>
+              <w:rPr>
+                <w:color w:val="000000" w:themeColor="text1"/>
+              </w:rPr>
+            </w:pPr>
+            <w:r>
+              <w:rPr>
+                <w:color w:val="000000" w:themeColor="text1"/>
+              </w:rPr>
+              <w:t>Start</w:t>
+            </w:r>
+            <w:r>
+              <w:rPr>
+                <w:color w:val="000000" w:themeColor="text1"/>
+              </w:rPr>
+              <w:t xml:space="preserve"> </w:t>
+            </w:r>
+            <w:r>
+              <w:rPr>
+                <w:color w:val="000000" w:themeColor="text1"/>
+              </w:rPr>
+              <w:t>Edit</w:t>
+            </w:r>
+          </w:p>
+        </w:tc>
+      </w:tr>
+      <w:tr>
+        <w:trPr>
+          <w:trHeight w:val="248"/>
+        </w:trPr>
+        <w:tc>
+          <w:tcPr>
+            <w:tcW w:w="0" w:type="auto"/>
+            <w:tcMar>
+              <w:top w:w="100" w:type="dxa"/>
+              <w:left w:w="100" w:type="dxa"/>
+              <w:bottom w:w="100" w:type="dxa"/>
+              <w:right w:w="100" w:type="dxa"/>
+            </w:tcMar>
+            <w:hideMark/>
+          </w:tcPr>
+          <w:p>
+            <w:pPr>
+              <w:spacing w:after="0" w:line="240" w:lineRule="auto"/>
+              <w:rPr>
+                <w:b/>
+                <w:bCs/>
+                <w:color w:val="000000" w:themeColor="text1"/>
+              </w:rPr>
+            </w:pPr>
+            <w:r>
+              <w:rPr>
+                <w:b/>
+                <w:bCs/>
+                <w:color w:val="000000" w:themeColor="text1"/>
+              </w:rPr>
+              <w:t>1</w:t>
+            </w:r>
+          </w:p>
+        </w:tc>
+        <w:tc>
+          <w:tcPr>
+            <w:tcW w:w="7580" w:type="dxa"/>
+            <w:tcMar>
+              <w:top w:w="100" w:type="dxa"/>
+              <w:left w:w="100" w:type="dxa"/>
+              <w:bottom w:w="100" w:type="dxa"/>
+              <w:right w:w="100" w:type="dxa"/>
+            </w:tcMar>
+            <w:hideMark/>
+          </w:tcPr>
+          <w:p>
+            <w:pPr>
+              <w:spacing w:after="0" w:line="240" w:lineRule="auto"/>
+              <w:rPr>
+                <w:color w:val="000000" w:themeColor="text1"/>
+              </w:rPr>
+            </w:pPr>
+            <w:r>
+              <w:rPr>
+                <w:color w:val="000000"/>
+              </w:rPr>
+              <w:t>Go to the list of products</w:t>
+            </w:r>
+          </w:p>
+        </w:tc>
+      </w:tr>
+      <w:tr>
+        <w:trPr>
+          <w:trHeight w:val="248"/>
+        </w:trPr>
+        <w:tc>
+          <w:tcPr>
+            <w:tcW w:w="0" w:type="auto"/>
+            <w:shd w:val="clear" w:color="auto" w:fill="CCCCCC"/>
+            <w:tcMar>
+              <w:top w:w="100" w:type="dxa"/>
+              <w:left w:w="100" w:type="dxa"/>
+              <w:bottom w:w="100" w:type="dxa"/>
+              <w:right w:w="100" w:type="dxa"/>
+            </w:tcMar>
+            <w:hideMark/>
+          </w:tcPr>
+          <w:p>
+            <w:pPr>
+              <w:spacing w:after="0" w:line="240" w:lineRule="auto"/>
+              <w:rPr>
+                <w:b/>
+                <w:bCs/>
+                <w:color w:val="000000" w:themeColor="text1"/>
+              </w:rPr>
+            </w:pPr>
+            <w:r>
+              <w:rPr>
+                <w:b/>
+                <w:bCs/>
+                <w:color w:val="000000" w:themeColor="text1"/>
+              </w:rPr>
+              <w:t>2</w:t>
+            </w:r>
+          </w:p>
+        </w:tc>
+        <w:tc>
+          <w:tcPr>
+            <w:tcW w:w="7580" w:type="dxa"/>
+            <w:shd w:val="clear" w:color="auto" w:fill="CCCCCC"/>
+            <w:tcMar>
+              <w:top w:w="100" w:type="dxa"/>
+              <w:left w:w="100" w:type="dxa"/>
+              <w:bottom w:w="100" w:type="dxa"/>
+              <w:right w:w="100" w:type="dxa"/>
+            </w:tcMar>
+            <w:hideMark/>
+          </w:tcPr>
+          <w:p>
+            <w:pPr>
+              <w:spacing w:after="0" w:line="240" w:lineRule="auto"/>
+              <w:rPr>
+                <w:color w:val="000000" w:themeColor="text1"/>
+              </w:rPr>
+            </w:pPr>
+            <w:r>
+              <w:rPr>
+                <w:color w:val="000000"/>
+              </w:rPr>
+              <w:t>Select item from the list</w:t>
+            </w:r>
+          </w:p>
+        </w:tc>
+      </w:tr>
+      <w:tr>
+        <w:trPr>
+          <w:trHeight w:val="231"/>
+        </w:trPr>
+        <w:tc>
+          <w:tcPr>
+            <w:tcW w:w="0" w:type="auto"/>
+            <w:tcMar>
+              <w:top w:w="100" w:type="dxa"/>
+              <w:left w:w="100" w:type="dxa"/>
+              <w:bottom w:w="100" w:type="dxa"/>
+              <w:right w:w="100" w:type="dxa"/>
+            </w:tcMar>
+            <w:hideMark/>
+          </w:tcPr>
+          <w:p>
+            <w:pPr>
+              <w:spacing w:after="0" w:line="240" w:lineRule="auto"/>
+              <w:rPr>
+                <w:b/>
+                <w:bCs/>
+                <w:color w:val="000000" w:themeColor="text1"/>
+              </w:rPr>
+            </w:pPr>
+            <w:r>
+              <w:rPr>
+                <w:b/>
+                <w:bCs/>
+                <w:color w:val="000000" w:themeColor="text1"/>
+              </w:rPr>
+              <w:t>3</w:t>
+            </w:r>
+          </w:p>
+        </w:tc>
+        <w:tc>
+          <w:tcPr>
+            <w:tcW w:w="7580" w:type="dxa"/>
+            <w:tcMar>
+              <w:top w:w="100" w:type="dxa"/>
+              <w:left w:w="100" w:type="dxa"/>
+              <w:bottom w:w="100" w:type="dxa"/>
+              <w:right w:w="100" w:type="dxa"/>
+            </w:tcMar>
+            <w:hideMark/>
+          </w:tcPr>
+          <w:p>
+            <w:pPr>
+              <w:spacing w:after="0" w:line="240" w:lineRule="auto"/>
+              <w:rPr>
+                <w:color w:val="000000"/>
+              </w:rPr>
+            </w:pPr>
+            <w:r>
+              <w:rPr>
+                <w:color w:val="000000"/>
+              </w:rPr>
+              <w:t>Edit information (product name, price, description, image, ingredients, category)</w:t>
+            </w:r>
+          </w:p>
+        </w:tc>
+      </w:tr>
+      <w:tr>
+        <w:trPr>
+          <w:trHeight w:val="231"/>
+        </w:trPr>
+        <w:tc>
+          <w:tcPr>
+            <w:tcW w:w="0" w:type="auto"/>
+            <w:tcBorders>
+              <w:bottom w:val="single" w:sz="8" w:space="0" w:color="000000"/>
+            </w:tcBorders>
+            <w:shd w:val="clear" w:color="auto" w:fill="D0CECE" w:themeFill="background2" w:themeFillShade="E6"/>
+            <w:tcMar>
+              <w:top w:w="100" w:type="dxa"/>
+              <w:left w:w="100" w:type="dxa"/>
+              <w:bottom w:w="100" w:type="dxa"/>
+              <w:right w:w="100" w:type="dxa"/>
+            </w:tcMar>
+          </w:tcPr>
+          <w:p>
+            <w:pPr>
+              <w:spacing w:after="0" w:line="240" w:lineRule="auto"/>
+              <w:rPr>
+                <w:b/>
+                <w:bCs/>
+                <w:color w:val="000000" w:themeColor="text1"/>
+              </w:rPr>
+            </w:pPr>
+            <w:r>
+              <w:rPr>
+                <w:b/>
+                <w:bCs/>
+                <w:color w:val="000000" w:themeColor="text1"/>
+              </w:rPr>
+              <w:t>4</w:t>
+            </w:r>
+          </w:p>
+        </w:tc>
+        <w:tc>
+          <w:tcPr>
+            <w:tcW w:w="7580" w:type="dxa"/>
+            <w:tcBorders>
+              <w:bottom w:val="single" w:sz="8" w:space="0" w:color="000000"/>
+            </w:tcBorders>
+            <w:shd w:val="clear" w:color="auto" w:fill="D0CECE" w:themeFill="background2" w:themeFillShade="E6"/>
+            <w:tcMar>
+              <w:top w:w="100" w:type="dxa"/>
+              <w:left w:w="100" w:type="dxa"/>
+              <w:bottom w:w="100" w:type="dxa"/>
+              <w:right w:w="100" w:type="dxa"/>
+            </w:tcMar>
+          </w:tcPr>
+          <w:p>
+            <w:pPr>
+              <w:spacing w:after="0" w:line="240" w:lineRule="auto"/>
+              <w:rPr>
+                <w:color w:val="000000"/>
+              </w:rPr>
+            </w:pPr>
+            <w:r>
+              <w:rPr>
+                <w:color w:val="000000"/>
+              </w:rPr>
+              <w:t>Done</w:t>
+            </w:r>
+          </w:p>
+        </w:tc>
+      </w:tr>
+    </w:tbl>
+    <w:p>
+      <w:pPr>
+        <w:pStyle w:val="NormalWeb"/>
+        <w:spacing w:before="240" w:beforeAutospacing="0" w:after="240" w:afterAutospacing="0"/>
+      </w:pPr>
+      <w:r>
+        <w:rPr>
+          <w:rFonts w:ascii="Arial" w:hAnsi="Arial" w:cs="Arial"/>
+          <w:color w:val="000000"/>
+          <w:sz w:val="22"/>
+          <w:szCs w:val="22"/>
+        </w:rPr>
+        <w:t> </w:t>
+      </w:r>
+    </w:p>
+    <w:tbl>
+      <w:tblPr>
+        <w:tblW w:w="0" w:type="auto"/>
+        <w:tblCellMar>
+          <w:top w:w="15" w:type="dxa"/>
+          <w:left w:w="15" w:type="dxa"/>
+          <w:bottom w:w="15" w:type="dxa"/>
+          <w:right w:w="15" w:type="dxa"/>
+        </w:tblCellMar>
+        <w:tblLook w:val="04A0" w:firstRow="1" w:lastRow="0" w:firstColumn="1" w:lastColumn="0" w:noHBand="0" w:noVBand="1"/>
+      </w:tblPr>
+      <w:tblGrid>
+        <w:gridCol w:w="2837"/>
+        <w:gridCol w:w="2194"/>
+        <w:gridCol w:w="1620"/>
+        <w:gridCol w:w="1809"/>
+        <w:gridCol w:w="900"/>
+      </w:tblGrid>
+      <w:tr>
+        <w:trPr>
+          <w:trHeight w:val="33"/>
+        </w:trPr>
+        <w:tc>
+          <w:tcPr>
+            <w:tcW w:w="0" w:type="auto"/>
+            <w:tcBorders>
+              <w:top w:val="single" w:sz="8" w:space="0" w:color="000000"/>
+              <w:bottom w:val="single" w:sz="8" w:space="0" w:color="000000"/>
+            </w:tcBorders>
+            <w:tcMar>
+              <w:top w:w="100" w:type="dxa"/>
+              <w:left w:w="100" w:type="dxa"/>
+              <w:bottom w:w="100" w:type="dxa"/>
+              <w:right w:w="100" w:type="dxa"/>
+            </w:tcMar>
+            <w:hideMark/>
+          </w:tcPr>
+          <w:p>
+            <w:pPr>
+              <w:pStyle w:val="NormalWeb"/>
+              <w:spacing w:before="240" w:beforeAutospacing="0" w:after="0" w:afterAutospacing="0"/>
+            </w:pPr>
+            <w:r>
+              <w:rPr>
+                <w:rFonts w:ascii="Arial" w:hAnsi="Arial" w:cs="Arial"/>
+                <w:b/>
+                <w:bCs/>
+                <w:color w:val="000000"/>
+                <w:sz w:val="22"/>
+                <w:szCs w:val="22"/>
+              </w:rPr>
+              <w:t> </w:t>
+            </w:r>
+          </w:p>
+        </w:tc>
+        <w:tc>
+          <w:tcPr>
+            <w:tcW w:w="0" w:type="auto"/>
+            <w:tcBorders>
+              <w:top w:val="single" w:sz="8" w:space="0" w:color="000000"/>
+              <w:bottom w:val="single" w:sz="8" w:space="0" w:color="000000"/>
+            </w:tcBorders>
+            <w:tcMar>
+              <w:top w:w="100" w:type="dxa"/>
+              <w:left w:w="100" w:type="dxa"/>
+              <w:bottom w:w="100" w:type="dxa"/>
+              <w:right w:w="100" w:type="dxa"/>
+            </w:tcMar>
+            <w:hideMark/>
+          </w:tcPr>
+          <w:p>
+            <w:pPr>
+              <w:pStyle w:val="NormalWeb"/>
+              <w:spacing w:before="240" w:beforeAutospacing="0" w:after="0" w:afterAutospacing="0"/>
+            </w:pPr>
+            <w:r>
+              <w:rPr>
+                <w:rFonts w:ascii="Arial" w:hAnsi="Arial" w:cs="Arial"/>
+                <w:b/>
+                <w:bCs/>
+                <w:color w:val="000000"/>
+                <w:sz w:val="22"/>
+                <w:szCs w:val="22"/>
+              </w:rPr>
+              <w:t> </w:t>
+            </w:r>
+          </w:p>
+        </w:tc>
+        <w:tc>
+          <w:tcPr>
+            <w:tcW w:w="0" w:type="auto"/>
+            <w:tcBorders>
+              <w:top w:val="single" w:sz="8" w:space="0" w:color="000000"/>
+              <w:bottom w:val="single" w:sz="8" w:space="0" w:color="000000"/>
+            </w:tcBorders>
+            <w:tcMar>
+              <w:top w:w="100" w:type="dxa"/>
+              <w:left w:w="100" w:type="dxa"/>
+              <w:bottom w:w="100" w:type="dxa"/>
+              <w:right w:w="100" w:type="dxa"/>
+            </w:tcMar>
+            <w:hideMark/>
+          </w:tcPr>
+          <w:p>
+            <w:pPr>
+              <w:pStyle w:val="NormalWeb"/>
+              <w:spacing w:before="240" w:beforeAutospacing="0" w:after="0" w:afterAutospacing="0"/>
+            </w:pPr>
+            <w:r>
+              <w:rPr>
+                <w:rFonts w:ascii="Arial" w:hAnsi="Arial" w:cs="Arial"/>
+                <w:b/>
+                <w:bCs/>
+                <w:color w:val="000000"/>
+                <w:sz w:val="22"/>
+                <w:szCs w:val="22"/>
+              </w:rPr>
+              <w:t>Test Case 1</w:t>
+            </w:r>
+          </w:p>
+        </w:tc>
+        <w:tc>
+          <w:tcPr>
+            <w:tcW w:w="0" w:type="auto"/>
+            <w:tcBorders>
+              <w:top w:val="single" w:sz="8" w:space="0" w:color="000000"/>
+              <w:bottom w:val="single" w:sz="8" w:space="0" w:color="000000"/>
+            </w:tcBorders>
+            <w:tcMar>
+              <w:top w:w="100" w:type="dxa"/>
+              <w:left w:w="100" w:type="dxa"/>
+              <w:bottom w:w="100" w:type="dxa"/>
+              <w:right w:w="100" w:type="dxa"/>
+            </w:tcMar>
+            <w:hideMark/>
+          </w:tcPr>
+          <w:p>
+            <w:pPr>
+              <w:pStyle w:val="NormalWeb"/>
+              <w:spacing w:before="240" w:beforeAutospacing="0" w:after="0" w:afterAutospacing="0"/>
+            </w:pPr>
+            <w:r>
+              <w:rPr>
+                <w:rFonts w:ascii="Arial" w:hAnsi="Arial" w:cs="Arial"/>
+                <w:b/>
+                <w:bCs/>
+                <w:color w:val="000000"/>
+                <w:sz w:val="22"/>
+                <w:szCs w:val="22"/>
+              </w:rPr>
+              <w:t> </w:t>
+            </w:r>
+          </w:p>
+        </w:tc>
+        <w:tc>
+          <w:tcPr>
+            <w:tcW w:w="0" w:type="auto"/>
+            <w:tcBorders>
+              <w:top w:val="single" w:sz="8" w:space="0" w:color="000000"/>
+              <w:bottom w:val="single" w:sz="8" w:space="0" w:color="000000"/>
+            </w:tcBorders>
+            <w:tcMar>
+              <w:top w:w="100" w:type="dxa"/>
+              <w:left w:w="100" w:type="dxa"/>
+              <w:bottom w:w="100" w:type="dxa"/>
+              <w:right w:w="100" w:type="dxa"/>
+            </w:tcMar>
+            <w:hideMark/>
+          </w:tcPr>
+          <w:p>
+            <w:pPr>
+              <w:pStyle w:val="NormalWeb"/>
+              <w:spacing w:before="240" w:beforeAutospacing="0" w:after="0" w:afterAutospacing="0"/>
+            </w:pPr>
+            <w:r>
+              <w:rPr>
+                <w:rFonts w:ascii="Arial" w:hAnsi="Arial" w:cs="Arial"/>
+                <w:b/>
+                <w:bCs/>
+                <w:color w:val="000000"/>
+                <w:sz w:val="22"/>
+                <w:szCs w:val="22"/>
+              </w:rPr>
+              <w:t> </w:t>
+            </w:r>
+          </w:p>
+        </w:tc>
+      </w:tr>
+      <w:tr>
+        <w:trPr>
+          <w:trHeight w:val="231"/>
+        </w:trPr>
+        <w:tc>
+          <w:tcPr>
+            <w:tcW w:w="0" w:type="auto"/>
+            <w:tcBorders>
+              <w:top w:val="single" w:sz="8" w:space="0" w:color="000000"/>
+            </w:tcBorders>
+            <w:shd w:val="clear" w:color="auto" w:fill="CCCCCC"/>
+            <w:tcMar>
+              <w:top w:w="100" w:type="dxa"/>
+              <w:left w:w="100" w:type="dxa"/>
+              <w:bottom w:w="100" w:type="dxa"/>
+              <w:right w:w="100" w:type="dxa"/>
+            </w:tcMar>
+            <w:hideMark/>
+          </w:tcPr>
+          <w:p>
+            <w:pPr>
+              <w:spacing w:after="0" w:line="240" w:lineRule="auto"/>
+            </w:pPr>
+            <w:r>
+              <w:rPr>
+                <w:b/>
+                <w:bCs/>
+                <w:color w:val="000000" w:themeColor="text1"/>
+              </w:rPr>
+              <w:t>Step</w:t>
+            </w:r>
+          </w:p>
+        </w:tc>
+        <w:tc>
+          <w:tcPr>
+            <w:tcW w:w="0" w:type="auto"/>
+            <w:tcBorders>
+              <w:top w:val="single" w:sz="8" w:space="0" w:color="000000"/>
+            </w:tcBorders>
+            <w:shd w:val="clear" w:color="auto" w:fill="CCCCCC"/>
+            <w:tcMar>
+              <w:top w:w="100" w:type="dxa"/>
+              <w:left w:w="100" w:type="dxa"/>
+              <w:bottom w:w="100" w:type="dxa"/>
+              <w:right w:w="100" w:type="dxa"/>
+            </w:tcMar>
+            <w:hideMark/>
+          </w:tcPr>
+          <w:p>
+            <w:pPr>
+              <w:spacing w:after="0" w:line="240" w:lineRule="auto"/>
+              <w:rPr>
+                <w:color w:val="000000" w:themeColor="text1"/>
+              </w:rPr>
+            </w:pPr>
+            <w:r>
+              <w:rPr>
+                <w:color w:val="000000" w:themeColor="text1"/>
+              </w:rPr>
+              <w:t>Input field</w:t>
+            </w:r>
+          </w:p>
+        </w:tc>
+        <w:tc>
+          <w:tcPr>
+            <w:tcW w:w="0" w:type="auto"/>
+            <w:tcBorders>
+              <w:top w:val="single" w:sz="8" w:space="0" w:color="000000"/>
+            </w:tcBorders>
+            <w:shd w:val="clear" w:color="auto" w:fill="CCCCCC"/>
+            <w:tcMar>
+              <w:top w:w="100" w:type="dxa"/>
+              <w:left w:w="100" w:type="dxa"/>
+              <w:bottom w:w="100" w:type="dxa"/>
+              <w:right w:w="100" w:type="dxa"/>
+            </w:tcMar>
+            <w:hideMark/>
+          </w:tcPr>
+          <w:p>
+            <w:pPr>
+              <w:spacing w:after="0" w:line="240" w:lineRule="auto"/>
+              <w:rPr>
+                <w:color w:val="000000" w:themeColor="text1"/>
+              </w:rPr>
+            </w:pPr>
+            <w:r>
+              <w:rPr>
+                <w:color w:val="000000" w:themeColor="text1"/>
+              </w:rPr>
+              <w:t>Value</w:t>
+            </w:r>
+          </w:p>
+        </w:tc>
+        <w:tc>
+          <w:tcPr>
+            <w:tcW w:w="0" w:type="auto"/>
+            <w:tcBorders>
+              <w:top w:val="single" w:sz="8" w:space="0" w:color="000000"/>
+            </w:tcBorders>
+            <w:shd w:val="clear" w:color="auto" w:fill="CCCCCC"/>
+            <w:tcMar>
+              <w:top w:w="100" w:type="dxa"/>
+              <w:left w:w="100" w:type="dxa"/>
+              <w:bottom w:w="100" w:type="dxa"/>
+              <w:right w:w="100" w:type="dxa"/>
+            </w:tcMar>
+            <w:hideMark/>
+          </w:tcPr>
+          <w:p>
+            <w:pPr>
+              <w:spacing w:after="0" w:line="240" w:lineRule="auto"/>
+              <w:rPr>
+                <w:color w:val="000000" w:themeColor="text1"/>
+              </w:rPr>
+            </w:pPr>
+            <w:r>
+              <w:rPr>
+                <w:color w:val="000000" w:themeColor="text1"/>
+              </w:rPr>
+              <w:t>Expected result</w:t>
+            </w:r>
+          </w:p>
+        </w:tc>
+        <w:tc>
+          <w:tcPr>
+            <w:tcW w:w="0" w:type="auto"/>
+            <w:tcBorders>
+              <w:top w:val="single" w:sz="8" w:space="0" w:color="000000"/>
+            </w:tcBorders>
+            <w:shd w:val="clear" w:color="auto" w:fill="CCCCCC"/>
+            <w:tcMar>
+              <w:top w:w="100" w:type="dxa"/>
+              <w:left w:w="100" w:type="dxa"/>
+              <w:bottom w:w="100" w:type="dxa"/>
+              <w:right w:w="100" w:type="dxa"/>
+            </w:tcMar>
+            <w:hideMark/>
+          </w:tcPr>
+          <w:p>
+            <w:pPr>
+              <w:spacing w:after="0" w:line="240" w:lineRule="auto"/>
+              <w:rPr>
+                <w:color w:val="000000" w:themeColor="text1"/>
+              </w:rPr>
+            </w:pPr>
+            <w:r>
+              <w:rPr>
+                <w:color w:val="000000" w:themeColor="text1"/>
+              </w:rPr>
+              <w:t>Actual result</w:t>
+            </w:r>
+          </w:p>
+        </w:tc>
+      </w:tr>
+      <w:tr>
+        <w:trPr>
+          <w:trHeight w:val="206"/>
+        </w:trPr>
+        <w:tc>
+          <w:tcPr>
+            <w:tcW w:w="0" w:type="auto"/>
+            <w:tcMar>
+              <w:top w:w="100" w:type="dxa"/>
+              <w:left w:w="100" w:type="dxa"/>
+              <w:bottom w:w="100" w:type="dxa"/>
+              <w:right w:w="100" w:type="dxa"/>
+            </w:tcMar>
+            <w:hideMark/>
+          </w:tcPr>
+          <w:p>
+            <w:pPr>
+              <w:spacing w:after="0" w:line="240" w:lineRule="auto"/>
+              <w:rPr>
+                <w:b/>
+                <w:bCs/>
+                <w:color w:val="000000" w:themeColor="text1"/>
+              </w:rPr>
+            </w:pPr>
+            <w:r>
+              <w:rPr>
+                <w:b/>
+                <w:bCs/>
+                <w:color w:val="000000" w:themeColor="text1"/>
+              </w:rPr>
+              <w:t xml:space="preserve">Start </w:t>
+            </w:r>
+            <w:r>
+              <w:rPr>
+                <w:b/>
+                <w:bCs/>
+                <w:color w:val="000000" w:themeColor="text1"/>
+              </w:rPr>
+              <w:t>Edit</w:t>
+            </w:r>
+          </w:p>
+        </w:tc>
+        <w:tc>
+          <w:tcPr>
+            <w:tcW w:w="0" w:type="auto"/>
+            <w:tcMar>
+              <w:top w:w="100" w:type="dxa"/>
+              <w:left w:w="100" w:type="dxa"/>
+              <w:bottom w:w="100" w:type="dxa"/>
+              <w:right w:w="100" w:type="dxa"/>
+            </w:tcMar>
+            <w:hideMark/>
+          </w:tcPr>
+          <w:p>
+            <w:pPr>
+              <w:spacing w:after="0" w:line="240" w:lineRule="auto"/>
+              <w:rPr>
+                <w:color w:val="000000" w:themeColor="text1"/>
+              </w:rPr>
+            </w:pPr>
+            <w:r>
+              <w:rPr>
+                <w:color w:val="000000" w:themeColor="text1"/>
+              </w:rPr>
+              <w:t> </w:t>
+            </w:r>
+          </w:p>
+        </w:tc>
+        <w:tc>
+          <w:tcPr>
+            <w:tcW w:w="0" w:type="auto"/>
+            <w:tcMar>
+              <w:top w:w="100" w:type="dxa"/>
+              <w:left w:w="100" w:type="dxa"/>
+              <w:bottom w:w="100" w:type="dxa"/>
+              <w:right w:w="100" w:type="dxa"/>
+            </w:tcMar>
+            <w:hideMark/>
+          </w:tcPr>
+          <w:p>
+            <w:pPr>
+              <w:spacing w:after="0" w:line="240" w:lineRule="auto"/>
+              <w:rPr>
+                <w:color w:val="000000" w:themeColor="text1"/>
+              </w:rPr>
+            </w:pPr>
+            <w:r>
+              <w:rPr>
+                <w:color w:val="000000" w:themeColor="text1"/>
+              </w:rPr>
+              <w:t> </w:t>
+            </w:r>
+          </w:p>
+        </w:tc>
+        <w:tc>
+          <w:tcPr>
+            <w:tcW w:w="0" w:type="auto"/>
+            <w:tcMar>
+              <w:top w:w="100" w:type="dxa"/>
+              <w:left w:w="100" w:type="dxa"/>
+              <w:bottom w:w="100" w:type="dxa"/>
+              <w:right w:w="100" w:type="dxa"/>
+            </w:tcMar>
+            <w:hideMark/>
+          </w:tcPr>
+          <w:p>
+            <w:pPr>
+              <w:spacing w:after="0" w:line="240" w:lineRule="auto"/>
+              <w:rPr>
+                <w:color w:val="000000" w:themeColor="text1"/>
+              </w:rPr>
+            </w:pPr>
+            <w:r>
+              <w:rPr>
+                <w:color w:val="000000" w:themeColor="text1"/>
+              </w:rPr>
+              <w:t> </w:t>
+            </w:r>
+          </w:p>
+        </w:tc>
+        <w:tc>
+          <w:tcPr>
+            <w:tcW w:w="0" w:type="auto"/>
+            <w:tcMar>
+              <w:top w:w="100" w:type="dxa"/>
+              <w:left w:w="100" w:type="dxa"/>
+              <w:bottom w:w="100" w:type="dxa"/>
+              <w:right w:w="100" w:type="dxa"/>
+            </w:tcMar>
+            <w:hideMark/>
+          </w:tcPr>
+          <w:p>
+            <w:pPr>
+              <w:spacing w:after="0" w:line="240" w:lineRule="auto"/>
+              <w:rPr>
+                <w:color w:val="000000" w:themeColor="text1"/>
+              </w:rPr>
+            </w:pPr>
+            <w:r>
+              <w:rPr>
+                <w:color w:val="000000" w:themeColor="text1"/>
+              </w:rPr>
+              <w:t> </w:t>
+            </w:r>
+          </w:p>
+        </w:tc>
+      </w:tr>
+      <w:tr>
+        <w:trPr>
+          <w:trHeight w:val="377"/>
+        </w:trPr>
+        <w:tc>
+          <w:tcPr>
+            <w:tcW w:w="0" w:type="auto"/>
+            <w:shd w:val="clear" w:color="auto" w:fill="CCCCCC"/>
+            <w:tcMar>
+              <w:top w:w="100" w:type="dxa"/>
+              <w:left w:w="100" w:type="dxa"/>
+              <w:bottom w:w="100" w:type="dxa"/>
+              <w:right w:w="100" w:type="dxa"/>
+            </w:tcMar>
+            <w:hideMark/>
+          </w:tcPr>
+          <w:p>
+            <w:pPr>
+              <w:spacing w:after="0" w:line="240" w:lineRule="auto"/>
+              <w:rPr>
+                <w:b/>
+                <w:bCs/>
+                <w:color w:val="000000" w:themeColor="text1"/>
+              </w:rPr>
+            </w:pPr>
+            <w:r>
+              <w:rPr>
+                <w:b/>
+                <w:bCs/>
+                <w:color w:val="000000" w:themeColor="text1"/>
+              </w:rPr>
+              <w:t>1-</w:t>
+            </w:r>
+            <w:r>
+              <w:t xml:space="preserve"> </w:t>
+            </w:r>
+            <w:r>
+              <w:rPr>
+                <w:b/>
+                <w:bCs/>
+                <w:color w:val="000000" w:themeColor="text1"/>
+              </w:rPr>
+              <w:t>Go to the list of products</w:t>
+            </w:r>
+          </w:p>
+        </w:tc>
+        <w:tc>
+          <w:tcPr>
+            <w:tcW w:w="0" w:type="auto"/>
+            <w:shd w:val="clear" w:color="auto" w:fill="CCCCCC"/>
+            <w:tcMar>
+              <w:top w:w="100" w:type="dxa"/>
+              <w:left w:w="100" w:type="dxa"/>
+              <w:bottom w:w="100" w:type="dxa"/>
+              <w:right w:w="100" w:type="dxa"/>
+            </w:tcMar>
+            <w:hideMark/>
+          </w:tcPr>
+          <w:p>
+            <w:pPr>
+              <w:spacing w:after="0" w:line="240" w:lineRule="auto"/>
+              <w:rPr>
+                <w:color w:val="000000" w:themeColor="text1"/>
+              </w:rPr>
+            </w:pPr>
+          </w:p>
+        </w:tc>
+        <w:tc>
+          <w:tcPr>
+            <w:tcW w:w="0" w:type="auto"/>
+            <w:shd w:val="clear" w:color="auto" w:fill="CCCCCC"/>
+            <w:tcMar>
+              <w:top w:w="100" w:type="dxa"/>
+              <w:left w:w="100" w:type="dxa"/>
+              <w:bottom w:w="100" w:type="dxa"/>
+              <w:right w:w="100" w:type="dxa"/>
+            </w:tcMar>
+            <w:hideMark/>
+          </w:tcPr>
+          <w:p>
+            <w:pPr>
+              <w:spacing w:after="0" w:line="240" w:lineRule="auto"/>
+              <w:rPr>
+                <w:color w:val="000000" w:themeColor="text1"/>
+              </w:rPr>
+            </w:pPr>
+          </w:p>
+        </w:tc>
+        <w:tc>
+          <w:tcPr>
+            <w:tcW w:w="0" w:type="auto"/>
+            <w:shd w:val="clear" w:color="auto" w:fill="CCCCCC"/>
+            <w:tcMar>
+              <w:top w:w="100" w:type="dxa"/>
+              <w:left w:w="100" w:type="dxa"/>
+              <w:bottom w:w="100" w:type="dxa"/>
+              <w:right w:w="100" w:type="dxa"/>
+            </w:tcMar>
+            <w:hideMark/>
+          </w:tcPr>
+          <w:p>
+            <w:pPr>
+              <w:spacing w:after="0" w:line="240" w:lineRule="auto"/>
+              <w:rPr>
+                <w:color w:val="000000" w:themeColor="text1"/>
+              </w:rPr>
+            </w:pPr>
+            <w:r>
+              <w:rPr>
+                <w:color w:val="000000" w:themeColor="text1"/>
+              </w:rPr>
+              <w:t> </w:t>
+            </w:r>
+            <w:r>
+              <w:rPr>
+                <w:color w:val="000000" w:themeColor="text1"/>
+              </w:rPr>
+              <w:t>The system displays a list of products</w:t>
+            </w:r>
+          </w:p>
+        </w:tc>
+        <w:tc>
+          <w:tcPr>
+            <w:tcW w:w="0" w:type="auto"/>
+            <w:shd w:val="clear" w:color="auto" w:fill="CCCCCC"/>
+            <w:tcMar>
+              <w:top w:w="100" w:type="dxa"/>
+              <w:left w:w="100" w:type="dxa"/>
+              <w:bottom w:w="100" w:type="dxa"/>
+              <w:right w:w="100" w:type="dxa"/>
+            </w:tcMar>
+            <w:hideMark/>
+          </w:tcPr>
+          <w:p>
+            <w:pPr>
+              <w:spacing w:after="0" w:line="240" w:lineRule="auto"/>
+              <w:rPr>
+                <w:color w:val="000000" w:themeColor="text1"/>
+              </w:rPr>
+            </w:pPr>
+            <w:r>
+              <w:rPr>
+                <w:color w:val="000000" w:themeColor="text1"/>
+              </w:rPr>
+              <w:t> </w:t>
+            </w:r>
+          </w:p>
+        </w:tc>
+      </w:tr>
+      <w:tr>
+        <w:trPr>
+          <w:trHeight w:val="872"/>
+        </w:trPr>
+        <w:tc>
+          <w:tcPr>
+            <w:tcW w:w="0" w:type="auto"/>
+            <w:tcMar>
+              <w:top w:w="100" w:type="dxa"/>
+              <w:left w:w="100" w:type="dxa"/>
+              <w:bottom w:w="100" w:type="dxa"/>
+              <w:right w:w="100" w:type="dxa"/>
+            </w:tcMar>
+            <w:hideMark/>
+          </w:tcPr>
+          <w:p>
+            <w:pPr>
+              <w:spacing w:after="0" w:line="240" w:lineRule="auto"/>
+              <w:rPr>
+                <w:b/>
+                <w:bCs/>
+                <w:color w:val="000000" w:themeColor="text1"/>
+              </w:rPr>
+            </w:pPr>
+            <w:r>
+              <w:rPr>
+                <w:b/>
+                <w:bCs/>
+                <w:color w:val="000000" w:themeColor="text1"/>
+              </w:rPr>
+              <w:t>2</w:t>
+            </w:r>
+            <w:r>
+              <w:rPr>
+                <w:b/>
+                <w:bCs/>
+                <w:color w:val="000000" w:themeColor="text1"/>
+              </w:rPr>
+              <w:t>-</w:t>
+            </w:r>
+            <w:r>
+              <w:t xml:space="preserve"> </w:t>
+            </w:r>
+            <w:r>
+              <w:rPr>
+                <w:b/>
+                <w:bCs/>
+                <w:color w:val="000000" w:themeColor="text1"/>
+              </w:rPr>
+              <w:t>Select item from the list</w:t>
+            </w:r>
+          </w:p>
+        </w:tc>
+        <w:tc>
+          <w:tcPr>
+            <w:tcW w:w="0" w:type="auto"/>
+            <w:tcMar>
+              <w:top w:w="100" w:type="dxa"/>
+              <w:left w:w="100" w:type="dxa"/>
+              <w:bottom w:w="100" w:type="dxa"/>
+              <w:right w:w="100" w:type="dxa"/>
+            </w:tcMar>
+            <w:hideMark/>
+          </w:tcPr>
+          <w:p>
+            <w:pPr>
+              <w:spacing w:after="0" w:line="240" w:lineRule="auto"/>
+              <w:rPr>
+                <w:color w:val="000000" w:themeColor="text1"/>
+              </w:rPr>
+            </w:pPr>
+            <w:r>
+              <w:rPr>
+                <w:color w:val="000000" w:themeColor="text1"/>
+              </w:rPr>
+              <w:t> </w:t>
+            </w:r>
+          </w:p>
+        </w:tc>
+        <w:tc>
+          <w:tcPr>
+            <w:tcW w:w="0" w:type="auto"/>
+            <w:tcMar>
+              <w:top w:w="100" w:type="dxa"/>
+              <w:left w:w="100" w:type="dxa"/>
+              <w:bottom w:w="100" w:type="dxa"/>
+              <w:right w:w="100" w:type="dxa"/>
+            </w:tcMar>
+            <w:hideMark/>
+          </w:tcPr>
+          <w:p>
+            <w:pPr>
+              <w:spacing w:after="0" w:line="240" w:lineRule="auto"/>
+              <w:rPr>
+                <w:color w:val="000000" w:themeColor="text1"/>
+              </w:rPr>
+            </w:pPr>
+            <w:r>
+              <w:rPr>
+                <w:color w:val="000000" w:themeColor="text1"/>
+              </w:rPr>
+              <w:t> </w:t>
+            </w:r>
+          </w:p>
+        </w:tc>
+        <w:tc>
+          <w:tcPr>
+            <w:tcW w:w="0" w:type="auto"/>
+            <w:tcMar>
+              <w:top w:w="100" w:type="dxa"/>
+              <w:left w:w="100" w:type="dxa"/>
+              <w:bottom w:w="100" w:type="dxa"/>
+              <w:right w:w="100" w:type="dxa"/>
+            </w:tcMar>
+            <w:hideMark/>
+          </w:tcPr>
+          <w:p>
+            <w:pPr>
+              <w:spacing w:after="0" w:line="240" w:lineRule="auto"/>
+              <w:rPr>
+                <w:color w:val="000000" w:themeColor="text1"/>
+              </w:rPr>
+            </w:pPr>
+            <w:r>
+              <w:rPr>
+                <w:color w:val="000000" w:themeColor="text1"/>
+              </w:rPr>
+              <w:t xml:space="preserve">The </w:t>
+            </w:r>
+            <w:r>
+              <w:rPr>
+                <w:color w:val="000000" w:themeColor="text1"/>
+              </w:rPr>
+              <w:t>product is displayed</w:t>
+            </w:r>
+          </w:p>
+        </w:tc>
+        <w:tc>
+          <w:tcPr>
+            <w:tcW w:w="0" w:type="auto"/>
+            <w:tcMar>
+              <w:top w:w="100" w:type="dxa"/>
+              <w:left w:w="100" w:type="dxa"/>
+              <w:bottom w:w="100" w:type="dxa"/>
+              <w:right w:w="100" w:type="dxa"/>
+            </w:tcMar>
+            <w:hideMark/>
+          </w:tcPr>
+          <w:p>
+            <w:pPr>
+              <w:spacing w:after="0" w:line="240" w:lineRule="auto"/>
+              <w:rPr>
+                <w:color w:val="000000" w:themeColor="text1"/>
+              </w:rPr>
+            </w:pPr>
+          </w:p>
+        </w:tc>
+      </w:tr>
+      <w:tr>
+        <w:trPr>
+          <w:trHeight w:val="251"/>
+        </w:trPr>
+        <w:tc>
+          <w:tcPr>
+            <w:tcW w:w="0" w:type="auto"/>
+            <w:shd w:val="clear" w:color="auto" w:fill="CCCCCC"/>
+            <w:tcMar>
+              <w:top w:w="100" w:type="dxa"/>
+              <w:left w:w="100" w:type="dxa"/>
+              <w:bottom w:w="100" w:type="dxa"/>
+              <w:right w:w="100" w:type="dxa"/>
+            </w:tcMar>
+            <w:hideMark/>
+          </w:tcPr>
+          <w:p>
+            <w:pPr>
+              <w:spacing w:after="0" w:line="240" w:lineRule="auto"/>
+              <w:rPr>
+                <w:b/>
+                <w:bCs/>
+                <w:color w:val="000000" w:themeColor="text1"/>
+              </w:rPr>
+            </w:pPr>
+            <w:r>
+              <w:rPr>
+                <w:b/>
+                <w:bCs/>
+                <w:color w:val="000000" w:themeColor="text1"/>
+              </w:rPr>
+              <w:t>3-</w:t>
+            </w:r>
+            <w:r>
+              <w:t xml:space="preserve"> </w:t>
+            </w:r>
+            <w:r>
+              <w:rPr>
+                <w:b/>
+                <w:bCs/>
+                <w:color w:val="000000" w:themeColor="text1"/>
+              </w:rPr>
+              <w:t>Edit information</w:t>
+            </w:r>
+            <w:r>
+              <w:rPr>
+                <w:b/>
+                <w:bCs/>
+                <w:color w:val="000000" w:themeColor="text1"/>
+              </w:rPr>
+              <w:t xml:space="preserve"> </w:t>
+            </w:r>
+            <w:r>
+              <w:rPr>
+                <w:b/>
+                <w:bCs/>
+                <w:color w:val="000000" w:themeColor="text1"/>
+              </w:rPr>
+              <w:t>(product name, price, description</w:t>
+            </w:r>
+            <w:r>
+              <w:rPr>
+                <w:b/>
+                <w:bCs/>
+                <w:color w:val="000000" w:themeColor="text1"/>
+              </w:rPr>
+              <w:t xml:space="preserve">, </w:t>
+            </w:r>
+            <w:r>
+              <w:rPr>
+                <w:b/>
+                <w:bCs/>
+                <w:color w:val="000000" w:themeColor="text1"/>
+              </w:rPr>
+              <w:t xml:space="preserve">image, </w:t>
+            </w:r>
+            <w:r>
+              <w:rPr>
+                <w:b/>
+                <w:bCs/>
+                <w:color w:val="000000" w:themeColor="text1"/>
+              </w:rPr>
+              <w:t>ingredients, category</w:t>
+            </w:r>
+            <w:r>
+              <w:rPr>
+                <w:b/>
+                <w:bCs/>
+                <w:color w:val="000000" w:themeColor="text1"/>
+              </w:rPr>
+              <w:t>)</w:t>
+            </w:r>
+          </w:p>
+        </w:tc>
+        <w:tc>
+          <w:tcPr>
+            <w:tcW w:w="0" w:type="auto"/>
+            <w:shd w:val="clear" w:color="auto" w:fill="CCCCCC"/>
+            <w:tcMar>
+              <w:top w:w="100" w:type="dxa"/>
+              <w:left w:w="100" w:type="dxa"/>
+              <w:bottom w:w="100" w:type="dxa"/>
+              <w:right w:w="100" w:type="dxa"/>
+            </w:tcMar>
+            <w:hideMark/>
+          </w:tcPr>
+          <w:p>
+            <w:pPr>
+              <w:spacing w:after="0" w:line="240" w:lineRule="auto"/>
+              <w:rPr>
+                <w:color w:val="000000" w:themeColor="text1"/>
+              </w:rPr>
+            </w:pPr>
+            <w:r>
+              <w:rPr>
+                <w:color w:val="000000" w:themeColor="text1"/>
+              </w:rPr>
+              <w:t> </w:t>
+            </w:r>
+            <w:r>
+              <w:rPr>
+                <w:color w:val="000000" w:themeColor="text1"/>
+              </w:rPr>
+              <w:t>Name, Description, Price, Image, Ingredients, Category</w:t>
+            </w:r>
+          </w:p>
+        </w:tc>
+        <w:tc>
+          <w:tcPr>
+            <w:tcW w:w="0" w:type="auto"/>
+            <w:shd w:val="clear" w:color="auto" w:fill="CCCCCC"/>
+            <w:tcMar>
+              <w:top w:w="100" w:type="dxa"/>
+              <w:left w:w="100" w:type="dxa"/>
+              <w:bottom w:w="100" w:type="dxa"/>
+              <w:right w:w="100" w:type="dxa"/>
+            </w:tcMar>
+            <w:hideMark/>
+          </w:tcPr>
+          <w:p>
+            <w:pPr>
+              <w:spacing w:after="0" w:line="240" w:lineRule="auto"/>
+              <w:rPr>
+                <w:color w:val="000000" w:themeColor="text1"/>
+              </w:rPr>
+            </w:pPr>
+            <w:r>
+              <w:rPr>
+                <w:color w:val="000000" w:themeColor="text1"/>
+              </w:rPr>
+              <w:t> </w:t>
+            </w:r>
+            <w:r>
+              <w:rPr>
+                <w:color w:val="000000" w:themeColor="text1"/>
+              </w:rPr>
+              <w:t>String, String, double, String, String, String</w:t>
+            </w:r>
+          </w:p>
+        </w:tc>
+        <w:tc>
+          <w:tcPr>
+            <w:tcW w:w="0" w:type="auto"/>
+            <w:shd w:val="clear" w:color="auto" w:fill="CCCCCC"/>
+            <w:tcMar>
+              <w:top w:w="100" w:type="dxa"/>
+              <w:left w:w="100" w:type="dxa"/>
+              <w:bottom w:w="100" w:type="dxa"/>
+              <w:right w:w="100" w:type="dxa"/>
+            </w:tcMar>
+            <w:hideMark/>
+          </w:tcPr>
+          <w:p>
+            <w:pPr>
+              <w:spacing w:after="0" w:line="240" w:lineRule="auto"/>
+              <w:rPr>
+                <w:color w:val="000000" w:themeColor="text1"/>
+              </w:rPr>
+            </w:pPr>
+            <w:r>
+              <w:rPr>
+                <w:color w:val="000000" w:themeColor="text1"/>
+              </w:rPr>
+              <w:t> </w:t>
+            </w:r>
+            <w:r>
+              <w:rPr>
+                <w:color w:val="000000" w:themeColor="text1"/>
+              </w:rPr>
+              <w:t xml:space="preserve">The system updates the </w:t>
+            </w:r>
+            <w:r>
+              <w:rPr>
+                <w:color w:val="000000" w:themeColor="text1"/>
+              </w:rPr>
+              <w:t>information</w:t>
+            </w:r>
+          </w:p>
+        </w:tc>
+        <w:tc>
+          <w:tcPr>
+            <w:tcW w:w="0" w:type="auto"/>
+            <w:shd w:val="clear" w:color="auto" w:fill="CCCCCC"/>
+            <w:tcMar>
+              <w:top w:w="100" w:type="dxa"/>
+              <w:left w:w="100" w:type="dxa"/>
+              <w:bottom w:w="100" w:type="dxa"/>
+              <w:right w:w="100" w:type="dxa"/>
+            </w:tcMar>
+            <w:hideMark/>
+          </w:tcPr>
+          <w:p>
+            <w:pPr>
+              <w:spacing w:after="0" w:line="240" w:lineRule="auto"/>
+              <w:rPr>
+                <w:color w:val="000000" w:themeColor="text1"/>
+              </w:rPr>
+            </w:pPr>
+            <w:r>
+              <w:rPr>
+                <w:color w:val="000000" w:themeColor="text1"/>
+              </w:rPr>
+              <w:t> </w:t>
+            </w:r>
+          </w:p>
+        </w:tc>
+      </w:tr>
+      <w:tr>
+        <w:trPr>
+          <w:trHeight w:val="251"/>
+        </w:trPr>
+        <w:tc>
+          <w:tcPr>
+            <w:tcW w:w="0" w:type="auto"/>
+            <w:tcBorders>
+              <w:bottom w:val="single" w:sz="8" w:space="0" w:color="000000"/>
+            </w:tcBorders>
+            <w:shd w:val="clear" w:color="auto" w:fill="FFFFFF" w:themeFill="background1"/>
+            <w:tcMar>
+              <w:top w:w="100" w:type="dxa"/>
+              <w:left w:w="100" w:type="dxa"/>
+              <w:bottom w:w="100" w:type="dxa"/>
+              <w:right w:w="100" w:type="dxa"/>
+            </w:tcMar>
+          </w:tcPr>
+          <w:p>
+            <w:pPr>
+              <w:spacing w:after="0" w:line="240" w:lineRule="auto"/>
+              <w:rPr>
+                <w:b/>
+                <w:bCs/>
+                <w:color w:val="000000" w:themeColor="text1"/>
+              </w:rPr>
+            </w:pPr>
+            <w:r>
+              <w:rPr>
+                <w:b/>
+                <w:bCs/>
+                <w:color w:val="000000" w:themeColor="text1"/>
+              </w:rPr>
+              <w:t>4-</w:t>
+            </w:r>
+            <w:r>
+              <w:t xml:space="preserve"> </w:t>
+            </w:r>
+            <w:r>
+              <w:rPr>
+                <w:b/>
+                <w:bCs/>
+                <w:color w:val="000000" w:themeColor="text1"/>
+              </w:rPr>
+              <w:t>Done</w:t>
+            </w:r>
+          </w:p>
+        </w:tc>
+        <w:tc>
+          <w:tcPr>
+            <w:tcW w:w="0" w:type="auto"/>
+            <w:tcBorders>
+              <w:bottom w:val="single" w:sz="8" w:space="0" w:color="000000"/>
+            </w:tcBorders>
+            <w:shd w:val="clear" w:color="auto" w:fill="FFFFFF" w:themeFill="background1"/>
+            <w:tcMar>
+              <w:top w:w="100" w:type="dxa"/>
+              <w:left w:w="100" w:type="dxa"/>
+              <w:bottom w:w="100" w:type="dxa"/>
+              <w:right w:w="100" w:type="dxa"/>
+            </w:tcMar>
+          </w:tcPr>
+          <w:p>
+            <w:pPr>
+              <w:spacing w:after="0" w:line="240" w:lineRule="auto"/>
+              <w:rPr>
+                <w:color w:val="000000" w:themeColor="text1"/>
+              </w:rPr>
+            </w:pPr>
+          </w:p>
+        </w:tc>
+        <w:tc>
+          <w:tcPr>
+            <w:tcW w:w="0" w:type="auto"/>
+            <w:tcBorders>
+              <w:bottom w:val="single" w:sz="8" w:space="0" w:color="000000"/>
+            </w:tcBorders>
+            <w:shd w:val="clear" w:color="auto" w:fill="FFFFFF" w:themeFill="background1"/>
+            <w:tcMar>
+              <w:top w:w="100" w:type="dxa"/>
+              <w:left w:w="100" w:type="dxa"/>
+              <w:bottom w:w="100" w:type="dxa"/>
+              <w:right w:w="100" w:type="dxa"/>
+            </w:tcMar>
+          </w:tcPr>
+          <w:p>
+            <w:pPr>
+              <w:spacing w:after="0" w:line="240" w:lineRule="auto"/>
+              <w:rPr>
+                <w:color w:val="000000" w:themeColor="text1"/>
+              </w:rPr>
+            </w:pPr>
+          </w:p>
+        </w:tc>
+        <w:tc>
+          <w:tcPr>
+            <w:tcW w:w="0" w:type="auto"/>
+            <w:tcBorders>
+              <w:bottom w:val="single" w:sz="8" w:space="0" w:color="000000"/>
+            </w:tcBorders>
+            <w:shd w:val="clear" w:color="auto" w:fill="FFFFFF" w:themeFill="background1"/>
+            <w:tcMar>
+              <w:top w:w="100" w:type="dxa"/>
+              <w:left w:w="100" w:type="dxa"/>
+              <w:bottom w:w="100" w:type="dxa"/>
+              <w:right w:w="100" w:type="dxa"/>
+            </w:tcMar>
+          </w:tcPr>
+          <w:p>
+            <w:pPr>
+              <w:spacing w:after="0" w:line="240" w:lineRule="auto"/>
+              <w:rPr>
+                <w:color w:val="000000" w:themeColor="text1"/>
+              </w:rPr>
+            </w:pPr>
+          </w:p>
+        </w:tc>
+        <w:tc>
+          <w:tcPr>
+            <w:tcW w:w="0" w:type="auto"/>
+            <w:tcBorders>
+              <w:bottom w:val="single" w:sz="8" w:space="0" w:color="000000"/>
+            </w:tcBorders>
+            <w:shd w:val="clear" w:color="auto" w:fill="FFFFFF" w:themeFill="background1"/>
+            <w:tcMar>
+              <w:top w:w="100" w:type="dxa"/>
+              <w:left w:w="100" w:type="dxa"/>
+              <w:bottom w:w="100" w:type="dxa"/>
+              <w:right w:w="100" w:type="dxa"/>
+            </w:tcMar>
+          </w:tcPr>
+          <w:p>
+            <w:pPr>
+              <w:spacing w:after="0" w:line="240" w:lineRule="auto"/>
+              <w:rPr>
+                <w:color w:val="000000" w:themeColor="text1"/>
+              </w:rPr>
+            </w:pPr>
+          </w:p>
+        </w:tc>
+      </w:tr>
+    </w:tbl>
+    <w:p>
+      <w:pPr>
+        <w:pStyle w:val="NormalWeb"/>
+        <w:spacing w:before="240" w:beforeAutospacing="0" w:after="240" w:afterAutospacing="0"/>
+        <w:rPr>
+          <w:rFonts w:ascii="Arial" w:hAnsi="Arial" w:cs="Arial"/>
+          <w:color w:val="000000"/>
+          <w:sz w:val="22"/>
+          <w:szCs w:val="22"/>
+        </w:rPr>
+      </w:pPr>
+      <w:r>
+        <w:rPr>
+          <w:rFonts w:ascii="Arial" w:hAnsi="Arial" w:cs="Arial"/>
+          <w:color w:val="000000"/>
+          <w:sz w:val="22"/>
+          <w:szCs w:val="22"/>
+        </w:rPr>
+        <w:t>  </w:t>
+      </w:r>
+    </w:p>
+    <w:p>
+      <w:pPr>
+        <w:pStyle w:val="NormalWeb"/>
+        <w:spacing w:before="240" w:beforeAutospacing="0" w:after="240" w:afterAutospacing="0"/>
+        <w:rPr>
+          <w:rFonts w:ascii="Arial" w:hAnsi="Arial" w:cs="Arial"/>
+          <w:color w:val="000000"/>
+          <w:sz w:val="22"/>
+          <w:szCs w:val="22"/>
+        </w:rPr>
+      </w:pPr>
+    </w:p>
+    <w:p>
+      <w:pPr>
+        <w:pStyle w:val="NormalWeb"/>
+        <w:spacing w:before="240" w:beforeAutospacing="0" w:after="240" w:afterAutospacing="0"/>
+        <w:rPr>
+          <w:rFonts w:ascii="Arial" w:hAnsi="Arial" w:cs="Arial"/>
+          <w:color w:val="000000"/>
+          <w:sz w:val="22"/>
+          <w:szCs w:val="22"/>
+        </w:rPr>
+      </w:pPr>
+    </w:p>
+    <w:p>
+      <w:pPr>
+        <w:pStyle w:val="Heading2"/>
+      </w:pPr>
+      <w:r>
+        <w:lastRenderedPageBreak/>
+        <w:t>Alternative sequence</w:t>
+      </w:r>
+    </w:p>
+    <w:tbl>
+      <w:tblPr>
+        <w:tblW w:w="0" w:type="auto"/>
+        <w:tblCellMar>
+          <w:top w:w="15" w:type="dxa"/>
+          <w:left w:w="15" w:type="dxa"/>
+          <w:bottom w:w="15" w:type="dxa"/>
+          <w:right w:w="15" w:type="dxa"/>
+        </w:tblCellMar>
+        <w:tblLook w:val="04A0" w:firstRow="1" w:lastRow="0" w:firstColumn="1" w:lastColumn="0" w:noHBand="0" w:noVBand="1"/>
+      </w:tblPr>
+      <w:tblGrid>
+        <w:gridCol w:w="610"/>
+        <w:gridCol w:w="7405"/>
+      </w:tblGrid>
+      <w:tr>
+        <w:trPr>
+          <w:trHeight w:val="276"/>
+        </w:trPr>
+        <w:tc>
+          <w:tcPr>
+            <w:tcW w:w="0" w:type="auto"/>
+            <w:tcBorders>
+              <w:top w:val="single" w:sz="8" w:space="0" w:color="000000"/>
+              <w:bottom w:val="single" w:sz="8" w:space="0" w:color="000000"/>
+            </w:tcBorders>
+            <w:tcMar>
+              <w:top w:w="100" w:type="dxa"/>
+              <w:left w:w="100" w:type="dxa"/>
+              <w:bottom w:w="100" w:type="dxa"/>
+              <w:right w:w="100" w:type="dxa"/>
+            </w:tcMar>
+            <w:hideMark/>
+          </w:tcPr>
+          <w:p>
+            <w:pPr>
+              <w:spacing w:after="0" w:line="240" w:lineRule="auto"/>
+              <w:rPr>
+                <w:b/>
+                <w:bCs/>
+                <w:color w:val="000000" w:themeColor="text1"/>
+              </w:rPr>
+            </w:pPr>
+            <w:r>
+              <w:rPr>
+                <w:b/>
+                <w:bCs/>
+                <w:color w:val="000000" w:themeColor="text1"/>
+              </w:rPr>
+              <w:t>Step</w:t>
+            </w:r>
+          </w:p>
+        </w:tc>
+        <w:tc>
+          <w:tcPr>
+            <w:tcW w:w="0" w:type="auto"/>
+            <w:tcBorders>
+              <w:top w:val="single" w:sz="8" w:space="0" w:color="000000"/>
+              <w:bottom w:val="single" w:sz="8" w:space="0" w:color="000000"/>
+            </w:tcBorders>
+            <w:tcMar>
+              <w:top w:w="100" w:type="dxa"/>
+              <w:left w:w="100" w:type="dxa"/>
+              <w:bottom w:w="100" w:type="dxa"/>
+              <w:right w:w="100" w:type="dxa"/>
+            </w:tcMar>
+            <w:hideMark/>
+          </w:tcPr>
+          <w:p>
+            <w:pPr>
+              <w:spacing w:after="0" w:line="240" w:lineRule="auto"/>
+              <w:rPr>
+                <w:b/>
+                <w:bCs/>
+                <w:color w:val="000000" w:themeColor="text1"/>
+              </w:rPr>
+            </w:pPr>
+            <w:r>
+              <w:rPr>
+                <w:b/>
+                <w:bCs/>
+                <w:color w:val="000000" w:themeColor="text1"/>
+              </w:rPr>
+              <w:t>TC1</w:t>
+            </w:r>
+          </w:p>
+        </w:tc>
+      </w:tr>
+      <w:tr>
+        <w:trPr>
+          <w:trHeight w:val="240"/>
+        </w:trPr>
+        <w:tc>
+          <w:tcPr>
+            <w:tcW w:w="0" w:type="auto"/>
+            <w:tcBorders>
+              <w:top w:val="single" w:sz="8" w:space="0" w:color="000000"/>
+            </w:tcBorders>
+            <w:shd w:val="clear" w:color="auto" w:fill="CCCCCC"/>
+            <w:tcMar>
+              <w:top w:w="100" w:type="dxa"/>
+              <w:left w:w="100" w:type="dxa"/>
+              <w:bottom w:w="100" w:type="dxa"/>
+              <w:right w:w="100" w:type="dxa"/>
+            </w:tcMar>
+            <w:hideMark/>
+          </w:tcPr>
+          <w:p>
+            <w:pPr>
+              <w:spacing w:after="0" w:line="240" w:lineRule="auto"/>
+              <w:rPr>
+                <w:b/>
+                <w:bCs/>
+                <w:color w:val="000000" w:themeColor="text1"/>
+              </w:rPr>
+            </w:pPr>
+            <w:r>
+              <w:rPr>
+                <w:b/>
+                <w:bCs/>
+                <w:color w:val="000000" w:themeColor="text1"/>
+              </w:rPr>
+              <w:t> </w:t>
+            </w:r>
+          </w:p>
+        </w:tc>
+        <w:tc>
+          <w:tcPr>
+            <w:tcW w:w="0" w:type="auto"/>
+            <w:tcBorders>
+              <w:top w:val="single" w:sz="8" w:space="0" w:color="000000"/>
+            </w:tcBorders>
+            <w:shd w:val="clear" w:color="auto" w:fill="CCCCCC"/>
+            <w:tcMar>
+              <w:top w:w="100" w:type="dxa"/>
+              <w:left w:w="100" w:type="dxa"/>
+              <w:bottom w:w="100" w:type="dxa"/>
+              <w:right w:w="100" w:type="dxa"/>
+            </w:tcMar>
+            <w:hideMark/>
+          </w:tcPr>
+          <w:p>
+            <w:pPr>
+              <w:spacing w:after="0" w:line="240" w:lineRule="auto"/>
+              <w:rPr>
+                <w:color w:val="000000" w:themeColor="text1"/>
+              </w:rPr>
+            </w:pPr>
+            <w:r>
+              <w:rPr>
+                <w:color w:val="000000" w:themeColor="text1"/>
+              </w:rPr>
+              <w:t>Start</w:t>
+            </w:r>
+            <w:r>
+              <w:rPr>
+                <w:color w:val="000000" w:themeColor="text1"/>
+              </w:rPr>
+              <w:t xml:space="preserve"> </w:t>
+            </w:r>
+            <w:r>
+              <w:rPr>
+                <w:color w:val="000000" w:themeColor="text1"/>
+              </w:rPr>
+              <w:t>Edit</w:t>
+            </w:r>
+          </w:p>
+        </w:tc>
+      </w:tr>
+      <w:tr>
+        <w:trPr>
+          <w:trHeight w:val="251"/>
+        </w:trPr>
+        <w:tc>
+          <w:tcPr>
+            <w:tcW w:w="0" w:type="auto"/>
+            <w:tcMar>
+              <w:top w:w="100" w:type="dxa"/>
+              <w:left w:w="100" w:type="dxa"/>
+              <w:bottom w:w="100" w:type="dxa"/>
+              <w:right w:w="100" w:type="dxa"/>
+            </w:tcMar>
+            <w:hideMark/>
+          </w:tcPr>
+          <w:p>
+            <w:pPr>
+              <w:spacing w:after="0" w:line="240" w:lineRule="auto"/>
+              <w:rPr>
+                <w:b/>
+                <w:bCs/>
+                <w:color w:val="000000" w:themeColor="text1"/>
+              </w:rPr>
+            </w:pPr>
+            <w:r>
+              <w:rPr>
+                <w:b/>
+                <w:bCs/>
+                <w:color w:val="000000" w:themeColor="text1"/>
+              </w:rPr>
+              <w:t>1</w:t>
+            </w:r>
+            <w:r>
+              <w:rPr>
+                <w:b/>
+                <w:bCs/>
+                <w:color w:val="000000" w:themeColor="text1"/>
+              </w:rPr>
+              <w:t>.a</w:t>
+            </w:r>
+          </w:p>
+        </w:tc>
+        <w:tc>
+          <w:tcPr>
+            <w:tcW w:w="0" w:type="auto"/>
+            <w:tcMar>
+              <w:top w:w="100" w:type="dxa"/>
+              <w:left w:w="100" w:type="dxa"/>
+              <w:bottom w:w="100" w:type="dxa"/>
+              <w:right w:w="100" w:type="dxa"/>
+            </w:tcMar>
+            <w:hideMark/>
+          </w:tcPr>
+          <w:p>
+            <w:pPr>
+              <w:spacing w:after="0" w:line="240" w:lineRule="auto"/>
+              <w:rPr>
+                <w:color w:val="000000" w:themeColor="text1"/>
+              </w:rPr>
+            </w:pPr>
+            <w:r>
+              <w:rPr>
+                <w:color w:val="000000"/>
+              </w:rPr>
+              <w:t>Filter the list of products</w:t>
+            </w:r>
+          </w:p>
+        </w:tc>
+      </w:tr>
+      <w:tr>
+        <w:trPr>
+          <w:trHeight w:val="251"/>
+        </w:trPr>
+        <w:tc>
+          <w:tcPr>
+            <w:tcW w:w="0" w:type="auto"/>
+            <w:shd w:val="clear" w:color="auto" w:fill="CCCCCC"/>
+            <w:tcMar>
+              <w:top w:w="100" w:type="dxa"/>
+              <w:left w:w="100" w:type="dxa"/>
+              <w:bottom w:w="100" w:type="dxa"/>
+              <w:right w:w="100" w:type="dxa"/>
+            </w:tcMar>
+            <w:hideMark/>
+          </w:tcPr>
+          <w:p>
+            <w:pPr>
+              <w:spacing w:after="0" w:line="240" w:lineRule="auto"/>
+              <w:rPr>
+                <w:b/>
+                <w:bCs/>
+                <w:color w:val="000000" w:themeColor="text1"/>
+              </w:rPr>
+            </w:pPr>
+            <w:r>
+              <w:rPr>
+                <w:b/>
+                <w:bCs/>
+                <w:color w:val="000000" w:themeColor="text1"/>
+              </w:rPr>
+              <w:t>2</w:t>
+            </w:r>
+          </w:p>
+        </w:tc>
+        <w:tc>
+          <w:tcPr>
+            <w:tcW w:w="0" w:type="auto"/>
+            <w:shd w:val="clear" w:color="auto" w:fill="CCCCCC"/>
+            <w:tcMar>
+              <w:top w:w="100" w:type="dxa"/>
+              <w:left w:w="100" w:type="dxa"/>
+              <w:bottom w:w="100" w:type="dxa"/>
+              <w:right w:w="100" w:type="dxa"/>
+            </w:tcMar>
+            <w:hideMark/>
+          </w:tcPr>
+          <w:p>
+            <w:pPr>
+              <w:spacing w:after="0" w:line="240" w:lineRule="auto"/>
+              <w:rPr>
+                <w:color w:val="000000" w:themeColor="text1"/>
+              </w:rPr>
+            </w:pPr>
+            <w:r>
+              <w:rPr>
+                <w:color w:val="000000"/>
+              </w:rPr>
+              <w:t>Select item from the list</w:t>
+            </w:r>
+          </w:p>
+        </w:tc>
+      </w:tr>
+      <w:tr>
+        <w:trPr>
+          <w:trHeight w:val="233"/>
+        </w:trPr>
+        <w:tc>
+          <w:tcPr>
+            <w:tcW w:w="0" w:type="auto"/>
+            <w:tcMar>
+              <w:top w:w="100" w:type="dxa"/>
+              <w:left w:w="100" w:type="dxa"/>
+              <w:bottom w:w="100" w:type="dxa"/>
+              <w:right w:w="100" w:type="dxa"/>
+            </w:tcMar>
+            <w:hideMark/>
+          </w:tcPr>
+          <w:p>
+            <w:pPr>
+              <w:spacing w:after="0" w:line="240" w:lineRule="auto"/>
+              <w:rPr>
+                <w:b/>
+                <w:bCs/>
+                <w:color w:val="000000" w:themeColor="text1"/>
+              </w:rPr>
+            </w:pPr>
+            <w:r>
+              <w:rPr>
+                <w:b/>
+                <w:bCs/>
+                <w:color w:val="000000" w:themeColor="text1"/>
+              </w:rPr>
+              <w:t>3</w:t>
+            </w:r>
+          </w:p>
+        </w:tc>
+        <w:tc>
+          <w:tcPr>
+            <w:tcW w:w="0" w:type="auto"/>
+            <w:tcMar>
+              <w:top w:w="100" w:type="dxa"/>
+              <w:left w:w="100" w:type="dxa"/>
+              <w:bottom w:w="100" w:type="dxa"/>
+              <w:right w:w="100" w:type="dxa"/>
+            </w:tcMar>
+            <w:hideMark/>
+          </w:tcPr>
+          <w:p>
+            <w:pPr>
+              <w:spacing w:after="0" w:line="240" w:lineRule="auto"/>
+              <w:rPr>
+                <w:color w:val="000000" w:themeColor="text1"/>
+              </w:rPr>
+            </w:pPr>
+            <w:r>
+              <w:rPr>
+                <w:color w:val="000000"/>
+              </w:rPr>
+              <w:t>Edit information (product name, price, description, image, ingredients, category)</w:t>
+            </w:r>
+          </w:p>
+        </w:tc>
+      </w:tr>
+      <w:tr>
+        <w:trPr>
+          <w:trHeight w:val="233"/>
+        </w:trPr>
+        <w:tc>
+          <w:tcPr>
+            <w:tcW w:w="0" w:type="auto"/>
+            <w:tcBorders>
+              <w:bottom w:val="single" w:sz="8" w:space="0" w:color="000000"/>
+            </w:tcBorders>
+            <w:shd w:val="clear" w:color="auto" w:fill="D0CECE" w:themeFill="background2" w:themeFillShade="E6"/>
+            <w:tcMar>
+              <w:top w:w="100" w:type="dxa"/>
+              <w:left w:w="100" w:type="dxa"/>
+              <w:bottom w:w="100" w:type="dxa"/>
+              <w:right w:w="100" w:type="dxa"/>
+            </w:tcMar>
+          </w:tcPr>
+          <w:p>
+            <w:pPr>
+              <w:spacing w:after="0" w:line="240" w:lineRule="auto"/>
+              <w:rPr>
+                <w:b/>
+                <w:bCs/>
+                <w:color w:val="000000" w:themeColor="text1"/>
+              </w:rPr>
+            </w:pPr>
+            <w:r>
+              <w:rPr>
+                <w:b/>
+                <w:bCs/>
+                <w:color w:val="000000" w:themeColor="text1"/>
+              </w:rPr>
+              <w:t>4</w:t>
+            </w:r>
+          </w:p>
+        </w:tc>
+        <w:tc>
+          <w:tcPr>
+            <w:tcW w:w="0" w:type="auto"/>
+            <w:tcBorders>
+              <w:bottom w:val="single" w:sz="8" w:space="0" w:color="000000"/>
+            </w:tcBorders>
+            <w:shd w:val="clear" w:color="auto" w:fill="D0CECE" w:themeFill="background2" w:themeFillShade="E6"/>
+            <w:tcMar>
+              <w:top w:w="100" w:type="dxa"/>
+              <w:left w:w="100" w:type="dxa"/>
+              <w:bottom w:w="100" w:type="dxa"/>
+              <w:right w:w="100" w:type="dxa"/>
+            </w:tcMar>
+          </w:tcPr>
+          <w:p>
+            <w:pPr>
+              <w:spacing w:after="0" w:line="240" w:lineRule="auto"/>
+              <w:rPr>
+                <w:color w:val="000000" w:themeColor="text1"/>
+              </w:rPr>
+            </w:pPr>
+            <w:r>
+              <w:rPr>
+                <w:color w:val="000000"/>
+              </w:rPr>
+              <w:t>Done</w:t>
+            </w:r>
+          </w:p>
+        </w:tc>
+      </w:tr>
+    </w:tbl>
+    <w:p>
+      <w:pPr>
+        <w:pStyle w:val="NormalWeb"/>
+        <w:spacing w:before="240" w:beforeAutospacing="0" w:after="240" w:afterAutospacing="0"/>
+      </w:pPr>
+      <w:r>
+        <w:rPr>
+          <w:rFonts w:ascii="Arial" w:hAnsi="Arial" w:cs="Arial"/>
+          <w:color w:val="000000"/>
+          <w:sz w:val="22"/>
+          <w:szCs w:val="22"/>
+        </w:rPr>
+        <w:t> </w:t>
+      </w:r>
+    </w:p>
+    <w:tbl>
+      <w:tblPr>
+        <w:tblW w:w="0" w:type="auto"/>
+        <w:tblCellMar>
+          <w:top w:w="15" w:type="dxa"/>
+          <w:left w:w="15" w:type="dxa"/>
+          <w:bottom w:w="15" w:type="dxa"/>
+          <w:right w:w="15" w:type="dxa"/>
+        </w:tblCellMar>
+        <w:tblLook w:val="04A0" w:firstRow="1" w:lastRow="0" w:firstColumn="1" w:lastColumn="0" w:noHBand="0" w:noVBand="1"/>
+      </w:tblPr>
+      <w:tblGrid>
+        <w:gridCol w:w="2832"/>
+        <w:gridCol w:w="2203"/>
+        <w:gridCol w:w="1618"/>
+        <w:gridCol w:w="1808"/>
+        <w:gridCol w:w="899"/>
+      </w:tblGrid>
+      <w:tr>
+        <w:trPr>
+          <w:trHeight w:val="33"/>
+        </w:trPr>
+        <w:tc>
+          <w:tcPr>
+            <w:tcW w:w="0" w:type="auto"/>
+            <w:tcBorders>
+              <w:top w:val="single" w:sz="8" w:space="0" w:color="000000"/>
+              <w:bottom w:val="single" w:sz="8" w:space="0" w:color="000000"/>
+            </w:tcBorders>
+            <w:tcMar>
+              <w:top w:w="100" w:type="dxa"/>
+              <w:left w:w="100" w:type="dxa"/>
+              <w:bottom w:w="100" w:type="dxa"/>
+              <w:right w:w="100" w:type="dxa"/>
+            </w:tcMar>
+            <w:hideMark/>
+          </w:tcPr>
+          <w:p>
+            <w:pPr>
+              <w:pStyle w:val="NormalWeb"/>
+              <w:spacing w:before="240" w:beforeAutospacing="0" w:after="0" w:afterAutospacing="0"/>
+            </w:pPr>
+            <w:r>
+              <w:rPr>
+                <w:rFonts w:ascii="Arial" w:hAnsi="Arial" w:cs="Arial"/>
+                <w:b/>
+                <w:bCs/>
+                <w:color w:val="000000"/>
+                <w:sz w:val="22"/>
+                <w:szCs w:val="22"/>
+              </w:rPr>
+              <w:t> </w:t>
+            </w:r>
+          </w:p>
+        </w:tc>
+        <w:tc>
+          <w:tcPr>
+            <w:tcW w:w="0" w:type="auto"/>
+            <w:tcBorders>
+              <w:top w:val="single" w:sz="8" w:space="0" w:color="000000"/>
+              <w:bottom w:val="single" w:sz="8" w:space="0" w:color="000000"/>
+            </w:tcBorders>
+            <w:tcMar>
+              <w:top w:w="100" w:type="dxa"/>
+              <w:left w:w="100" w:type="dxa"/>
+              <w:bottom w:w="100" w:type="dxa"/>
+              <w:right w:w="100" w:type="dxa"/>
+            </w:tcMar>
+            <w:hideMark/>
+          </w:tcPr>
+          <w:p>
+            <w:pPr>
+              <w:pStyle w:val="NormalWeb"/>
+              <w:spacing w:before="240" w:beforeAutospacing="0" w:after="0" w:afterAutospacing="0"/>
+            </w:pPr>
+            <w:r>
+              <w:rPr>
+                <w:rFonts w:ascii="Arial" w:hAnsi="Arial" w:cs="Arial"/>
+                <w:b/>
+                <w:bCs/>
+                <w:color w:val="000000"/>
+                <w:sz w:val="22"/>
+                <w:szCs w:val="22"/>
+              </w:rPr>
+              <w:t> </w:t>
+            </w:r>
+          </w:p>
+        </w:tc>
+        <w:tc>
+          <w:tcPr>
+            <w:tcW w:w="0" w:type="auto"/>
+            <w:tcBorders>
+              <w:top w:val="single" w:sz="8" w:space="0" w:color="000000"/>
+              <w:bottom w:val="single" w:sz="8" w:space="0" w:color="000000"/>
+            </w:tcBorders>
+            <w:tcMar>
+              <w:top w:w="100" w:type="dxa"/>
+              <w:left w:w="100" w:type="dxa"/>
+              <w:bottom w:w="100" w:type="dxa"/>
+              <w:right w:w="100" w:type="dxa"/>
+            </w:tcMar>
+            <w:hideMark/>
+          </w:tcPr>
+          <w:p>
+            <w:pPr>
+              <w:pStyle w:val="NormalWeb"/>
+              <w:spacing w:before="240" w:beforeAutospacing="0" w:after="0" w:afterAutospacing="0"/>
+            </w:pPr>
+            <w:r>
+              <w:rPr>
+                <w:rFonts w:ascii="Arial" w:hAnsi="Arial" w:cs="Arial"/>
+                <w:b/>
+                <w:bCs/>
+                <w:color w:val="000000"/>
+                <w:sz w:val="22"/>
+                <w:szCs w:val="22"/>
+              </w:rPr>
+              <w:t>Test Case 1</w:t>
+            </w:r>
+          </w:p>
+        </w:tc>
+        <w:tc>
+          <w:tcPr>
+            <w:tcW w:w="0" w:type="auto"/>
+            <w:tcBorders>
+              <w:top w:val="single" w:sz="8" w:space="0" w:color="000000"/>
+              <w:bottom w:val="single" w:sz="8" w:space="0" w:color="000000"/>
+            </w:tcBorders>
+            <w:tcMar>
+              <w:top w:w="100" w:type="dxa"/>
+              <w:left w:w="100" w:type="dxa"/>
+              <w:bottom w:w="100" w:type="dxa"/>
+              <w:right w:w="100" w:type="dxa"/>
+            </w:tcMar>
+            <w:hideMark/>
+          </w:tcPr>
+          <w:p>
+            <w:pPr>
+              <w:pStyle w:val="NormalWeb"/>
+              <w:spacing w:before="240" w:beforeAutospacing="0" w:after="0" w:afterAutospacing="0"/>
+            </w:pPr>
+            <w:r>
+              <w:rPr>
+                <w:rFonts w:ascii="Arial" w:hAnsi="Arial" w:cs="Arial"/>
+                <w:b/>
+                <w:bCs/>
+                <w:color w:val="000000"/>
+                <w:sz w:val="22"/>
+                <w:szCs w:val="22"/>
+              </w:rPr>
+              <w:t> </w:t>
+            </w:r>
+          </w:p>
+        </w:tc>
+        <w:tc>
+          <w:tcPr>
+            <w:tcW w:w="0" w:type="auto"/>
+            <w:tcBorders>
+              <w:top w:val="single" w:sz="8" w:space="0" w:color="000000"/>
+              <w:bottom w:val="single" w:sz="8" w:space="0" w:color="000000"/>
+            </w:tcBorders>
+            <w:tcMar>
+              <w:top w:w="100" w:type="dxa"/>
+              <w:left w:w="100" w:type="dxa"/>
+              <w:bottom w:w="100" w:type="dxa"/>
+              <w:right w:w="100" w:type="dxa"/>
+            </w:tcMar>
+            <w:hideMark/>
+          </w:tcPr>
+          <w:p>
+            <w:pPr>
+              <w:pStyle w:val="NormalWeb"/>
+              <w:spacing w:before="240" w:beforeAutospacing="0" w:after="0" w:afterAutospacing="0"/>
+            </w:pPr>
+            <w:r>
+              <w:rPr>
+                <w:rFonts w:ascii="Arial" w:hAnsi="Arial" w:cs="Arial"/>
+                <w:b/>
+                <w:bCs/>
+                <w:color w:val="000000"/>
+                <w:sz w:val="22"/>
+                <w:szCs w:val="22"/>
+              </w:rPr>
+              <w:t> </w:t>
+            </w:r>
+          </w:p>
+        </w:tc>
+      </w:tr>
+      <w:tr>
+        <w:trPr>
+          <w:trHeight w:val="231"/>
+        </w:trPr>
+        <w:tc>
+          <w:tcPr>
+            <w:tcW w:w="0" w:type="auto"/>
+            <w:tcBorders>
+              <w:top w:val="single" w:sz="8" w:space="0" w:color="000000"/>
+            </w:tcBorders>
+            <w:shd w:val="clear" w:color="auto" w:fill="CCCCCC"/>
+            <w:tcMar>
+              <w:top w:w="100" w:type="dxa"/>
+              <w:left w:w="100" w:type="dxa"/>
+              <w:bottom w:w="100" w:type="dxa"/>
+              <w:right w:w="100" w:type="dxa"/>
+            </w:tcMar>
+            <w:hideMark/>
+          </w:tcPr>
+          <w:p>
+            <w:pPr>
+              <w:spacing w:after="0" w:line="240" w:lineRule="auto"/>
+            </w:pPr>
+            <w:r>
+              <w:rPr>
+                <w:b/>
+                <w:bCs/>
+                <w:color w:val="000000" w:themeColor="text1"/>
+              </w:rPr>
+              <w:t>Step</w:t>
+            </w:r>
+          </w:p>
+        </w:tc>
+        <w:tc>
+          <w:tcPr>
+            <w:tcW w:w="0" w:type="auto"/>
+            <w:tcBorders>
+              <w:top w:val="single" w:sz="8" w:space="0" w:color="000000"/>
+            </w:tcBorders>
+            <w:shd w:val="clear" w:color="auto" w:fill="CCCCCC"/>
+            <w:tcMar>
+              <w:top w:w="100" w:type="dxa"/>
+              <w:left w:w="100" w:type="dxa"/>
+              <w:bottom w:w="100" w:type="dxa"/>
+              <w:right w:w="100" w:type="dxa"/>
+            </w:tcMar>
+            <w:hideMark/>
+          </w:tcPr>
+          <w:p>
+            <w:pPr>
+              <w:spacing w:after="0" w:line="240" w:lineRule="auto"/>
+              <w:rPr>
+                <w:color w:val="000000" w:themeColor="text1"/>
+              </w:rPr>
+            </w:pPr>
+            <w:r>
+              <w:rPr>
+                <w:color w:val="000000" w:themeColor="text1"/>
+              </w:rPr>
+              <w:t>Input field</w:t>
+            </w:r>
+          </w:p>
+        </w:tc>
+        <w:tc>
+          <w:tcPr>
+            <w:tcW w:w="0" w:type="auto"/>
+            <w:tcBorders>
+              <w:top w:val="single" w:sz="8" w:space="0" w:color="000000"/>
+            </w:tcBorders>
+            <w:shd w:val="clear" w:color="auto" w:fill="CCCCCC"/>
+            <w:tcMar>
+              <w:top w:w="100" w:type="dxa"/>
+              <w:left w:w="100" w:type="dxa"/>
+              <w:bottom w:w="100" w:type="dxa"/>
+              <w:right w:w="100" w:type="dxa"/>
+            </w:tcMar>
+            <w:hideMark/>
+          </w:tcPr>
+          <w:p>
+            <w:pPr>
+              <w:spacing w:after="0" w:line="240" w:lineRule="auto"/>
+              <w:rPr>
+                <w:color w:val="000000" w:themeColor="text1"/>
+              </w:rPr>
+            </w:pPr>
+            <w:r>
+              <w:rPr>
+                <w:color w:val="000000" w:themeColor="text1"/>
+              </w:rPr>
+              <w:t>Value</w:t>
+            </w:r>
+          </w:p>
+        </w:tc>
+        <w:tc>
+          <w:tcPr>
+            <w:tcW w:w="0" w:type="auto"/>
+            <w:tcBorders>
+              <w:top w:val="single" w:sz="8" w:space="0" w:color="000000"/>
+            </w:tcBorders>
+            <w:shd w:val="clear" w:color="auto" w:fill="CCCCCC"/>
+            <w:tcMar>
+              <w:top w:w="100" w:type="dxa"/>
+              <w:left w:w="100" w:type="dxa"/>
+              <w:bottom w:w="100" w:type="dxa"/>
+              <w:right w:w="100" w:type="dxa"/>
+            </w:tcMar>
+            <w:hideMark/>
+          </w:tcPr>
+          <w:p>
+            <w:pPr>
+              <w:spacing w:after="0" w:line="240" w:lineRule="auto"/>
+              <w:rPr>
+                <w:color w:val="000000" w:themeColor="text1"/>
+              </w:rPr>
+            </w:pPr>
+            <w:r>
+              <w:rPr>
+                <w:color w:val="000000" w:themeColor="text1"/>
+              </w:rPr>
+              <w:t>Expected result</w:t>
+            </w:r>
+          </w:p>
+        </w:tc>
+        <w:tc>
+          <w:tcPr>
+            <w:tcW w:w="0" w:type="auto"/>
+            <w:tcBorders>
+              <w:top w:val="single" w:sz="8" w:space="0" w:color="000000"/>
+            </w:tcBorders>
+            <w:shd w:val="clear" w:color="auto" w:fill="CCCCCC"/>
+            <w:tcMar>
+              <w:top w:w="100" w:type="dxa"/>
+              <w:left w:w="100" w:type="dxa"/>
+              <w:bottom w:w="100" w:type="dxa"/>
+              <w:right w:w="100" w:type="dxa"/>
+            </w:tcMar>
+            <w:hideMark/>
+          </w:tcPr>
+          <w:p>
+            <w:pPr>
+              <w:spacing w:after="0" w:line="240" w:lineRule="auto"/>
+              <w:rPr>
+                <w:color w:val="000000" w:themeColor="text1"/>
+              </w:rPr>
+            </w:pPr>
+            <w:r>
+              <w:rPr>
+                <w:color w:val="000000" w:themeColor="text1"/>
+              </w:rPr>
+              <w:t>Actual result</w:t>
+            </w:r>
+          </w:p>
+        </w:tc>
+      </w:tr>
+      <w:tr>
+        <w:trPr>
+          <w:trHeight w:val="206"/>
+        </w:trPr>
+        <w:tc>
+          <w:tcPr>
+            <w:tcW w:w="0" w:type="auto"/>
+            <w:tcMar>
+              <w:top w:w="100" w:type="dxa"/>
+              <w:left w:w="100" w:type="dxa"/>
+              <w:bottom w:w="100" w:type="dxa"/>
+              <w:right w:w="100" w:type="dxa"/>
+            </w:tcMar>
+            <w:hideMark/>
+          </w:tcPr>
+          <w:p>
+            <w:pPr>
+              <w:spacing w:after="0" w:line="240" w:lineRule="auto"/>
+              <w:rPr>
+                <w:b/>
+                <w:bCs/>
+                <w:color w:val="000000" w:themeColor="text1"/>
+              </w:rPr>
+            </w:pPr>
+            <w:r>
+              <w:rPr>
+                <w:b/>
+                <w:bCs/>
+                <w:color w:val="000000" w:themeColor="text1"/>
+              </w:rPr>
+              <w:t xml:space="preserve">Start </w:t>
+            </w:r>
+            <w:r>
+              <w:rPr>
+                <w:b/>
+                <w:bCs/>
+                <w:color w:val="000000" w:themeColor="text1"/>
+              </w:rPr>
+              <w:t>Order</w:t>
+            </w:r>
+          </w:p>
+        </w:tc>
+        <w:tc>
+          <w:tcPr>
+            <w:tcW w:w="0" w:type="auto"/>
+            <w:tcMar>
+              <w:top w:w="100" w:type="dxa"/>
+              <w:left w:w="100" w:type="dxa"/>
+              <w:bottom w:w="100" w:type="dxa"/>
+              <w:right w:w="100" w:type="dxa"/>
+            </w:tcMar>
+            <w:hideMark/>
+          </w:tcPr>
+          <w:p>
+            <w:pPr>
+              <w:spacing w:after="0" w:line="240" w:lineRule="auto"/>
+              <w:rPr>
+                <w:color w:val="000000" w:themeColor="text1"/>
+              </w:rPr>
+            </w:pPr>
+            <w:r>
+              <w:rPr>
+                <w:color w:val="000000" w:themeColor="text1"/>
+              </w:rPr>
+              <w:t> </w:t>
+            </w:r>
+          </w:p>
+        </w:tc>
+        <w:tc>
+          <w:tcPr>
+            <w:tcW w:w="0" w:type="auto"/>
+            <w:tcMar>
+              <w:top w:w="100" w:type="dxa"/>
+              <w:left w:w="100" w:type="dxa"/>
+              <w:bottom w:w="100" w:type="dxa"/>
+              <w:right w:w="100" w:type="dxa"/>
+            </w:tcMar>
+            <w:hideMark/>
+          </w:tcPr>
+          <w:p>
+            <w:pPr>
+              <w:spacing w:after="0" w:line="240" w:lineRule="auto"/>
+              <w:rPr>
+                <w:color w:val="000000" w:themeColor="text1"/>
+              </w:rPr>
+            </w:pPr>
+            <w:r>
+              <w:rPr>
+                <w:color w:val="000000" w:themeColor="text1"/>
+              </w:rPr>
+              <w:t> </w:t>
+            </w:r>
+          </w:p>
+        </w:tc>
+        <w:tc>
+          <w:tcPr>
+            <w:tcW w:w="0" w:type="auto"/>
+            <w:tcMar>
+              <w:top w:w="100" w:type="dxa"/>
+              <w:left w:w="100" w:type="dxa"/>
+              <w:bottom w:w="100" w:type="dxa"/>
+              <w:right w:w="100" w:type="dxa"/>
+            </w:tcMar>
+            <w:hideMark/>
+          </w:tcPr>
+          <w:p>
+            <w:pPr>
+              <w:spacing w:after="0" w:line="240" w:lineRule="auto"/>
+              <w:rPr>
+                <w:color w:val="000000" w:themeColor="text1"/>
+              </w:rPr>
+            </w:pPr>
+            <w:r>
+              <w:rPr>
+                <w:color w:val="000000" w:themeColor="text1"/>
+              </w:rPr>
+              <w:t> </w:t>
+            </w:r>
+          </w:p>
+        </w:tc>
+        <w:tc>
+          <w:tcPr>
+            <w:tcW w:w="0" w:type="auto"/>
+            <w:tcMar>
+              <w:top w:w="100" w:type="dxa"/>
+              <w:left w:w="100" w:type="dxa"/>
+              <w:bottom w:w="100" w:type="dxa"/>
+              <w:right w:w="100" w:type="dxa"/>
+            </w:tcMar>
+            <w:hideMark/>
+          </w:tcPr>
+          <w:p>
+            <w:pPr>
+              <w:spacing w:after="0" w:line="240" w:lineRule="auto"/>
+              <w:rPr>
+                <w:color w:val="000000" w:themeColor="text1"/>
+              </w:rPr>
+            </w:pPr>
+            <w:r>
+              <w:rPr>
+                <w:color w:val="000000" w:themeColor="text1"/>
+              </w:rPr>
+              <w:t> </w:t>
+            </w:r>
+          </w:p>
+        </w:tc>
+      </w:tr>
+      <w:tr>
+        <w:trPr>
+          <w:trHeight w:val="377"/>
+        </w:trPr>
+        <w:tc>
+          <w:tcPr>
+            <w:tcW w:w="0" w:type="auto"/>
+            <w:shd w:val="clear" w:color="auto" w:fill="CCCCCC"/>
+            <w:tcMar>
+              <w:top w:w="100" w:type="dxa"/>
+              <w:left w:w="100" w:type="dxa"/>
+              <w:bottom w:w="100" w:type="dxa"/>
+              <w:right w:w="100" w:type="dxa"/>
+            </w:tcMar>
+            <w:hideMark/>
+          </w:tcPr>
+          <w:p>
+            <w:pPr>
+              <w:spacing w:after="0" w:line="240" w:lineRule="auto"/>
+              <w:rPr>
+                <w:b/>
+                <w:bCs/>
+                <w:color w:val="000000" w:themeColor="text1"/>
+              </w:rPr>
+            </w:pPr>
+            <w:r>
+              <w:rPr>
+                <w:b/>
+                <w:bCs/>
+                <w:color w:val="000000" w:themeColor="text1"/>
+              </w:rPr>
+              <w:t>1</w:t>
+            </w:r>
+            <w:r>
+              <w:rPr>
+                <w:b/>
+                <w:bCs/>
+                <w:color w:val="000000" w:themeColor="text1"/>
+              </w:rPr>
+              <w:t>.a</w:t>
+            </w:r>
+            <w:r>
+              <w:rPr>
+                <w:b/>
+                <w:bCs/>
+                <w:color w:val="000000" w:themeColor="text1"/>
+              </w:rPr>
+              <w:t>-</w:t>
+            </w:r>
+            <w:r>
+              <w:rPr>
+                <w:b/>
+                <w:bCs/>
+                <w:color w:val="000000" w:themeColor="text1"/>
+              </w:rPr>
+              <w:t>Filter the list of products</w:t>
+            </w:r>
+          </w:p>
+        </w:tc>
+        <w:tc>
+          <w:tcPr>
+            <w:tcW w:w="0" w:type="auto"/>
+            <w:shd w:val="clear" w:color="auto" w:fill="CCCCCC"/>
+            <w:tcMar>
+              <w:top w:w="100" w:type="dxa"/>
+              <w:left w:w="100" w:type="dxa"/>
+              <w:bottom w:w="100" w:type="dxa"/>
+              <w:right w:w="100" w:type="dxa"/>
+            </w:tcMar>
+            <w:hideMark/>
+          </w:tcPr>
+          <w:p>
+            <w:pPr>
+              <w:spacing w:after="0" w:line="240" w:lineRule="auto"/>
+              <w:rPr>
+                <w:color w:val="000000" w:themeColor="text1"/>
+              </w:rPr>
+            </w:pPr>
+          </w:p>
+        </w:tc>
+        <w:tc>
+          <w:tcPr>
+            <w:tcW w:w="0" w:type="auto"/>
+            <w:shd w:val="clear" w:color="auto" w:fill="CCCCCC"/>
+            <w:tcMar>
+              <w:top w:w="100" w:type="dxa"/>
+              <w:left w:w="100" w:type="dxa"/>
+              <w:bottom w:w="100" w:type="dxa"/>
+              <w:right w:w="100" w:type="dxa"/>
+            </w:tcMar>
+            <w:hideMark/>
+          </w:tcPr>
+          <w:p>
+            <w:pPr>
+              <w:spacing w:after="0" w:line="240" w:lineRule="auto"/>
+              <w:rPr>
+                <w:color w:val="000000" w:themeColor="text1"/>
+              </w:rPr>
+            </w:pPr>
+          </w:p>
+        </w:tc>
+        <w:tc>
+          <w:tcPr>
+            <w:tcW w:w="0" w:type="auto"/>
+            <w:shd w:val="clear" w:color="auto" w:fill="CCCCCC"/>
+            <w:tcMar>
+              <w:top w:w="100" w:type="dxa"/>
+              <w:left w:w="100" w:type="dxa"/>
+              <w:bottom w:w="100" w:type="dxa"/>
+              <w:right w:w="100" w:type="dxa"/>
+            </w:tcMar>
+            <w:hideMark/>
+          </w:tcPr>
+          <w:p>
+            <w:pPr>
+              <w:spacing w:after="0" w:line="240" w:lineRule="auto"/>
+              <w:rPr>
+                <w:color w:val="000000" w:themeColor="text1"/>
+              </w:rPr>
+            </w:pPr>
+            <w:r>
+              <w:rPr>
+                <w:color w:val="000000" w:themeColor="text1"/>
+              </w:rPr>
+              <w:t> </w:t>
+            </w:r>
+            <w:r>
+              <w:rPr>
+                <w:color w:val="000000" w:themeColor="text1"/>
+              </w:rPr>
+              <w:t>The system displays a list of products</w:t>
+            </w:r>
+          </w:p>
+        </w:tc>
+        <w:tc>
+          <w:tcPr>
+            <w:tcW w:w="0" w:type="auto"/>
+            <w:shd w:val="clear" w:color="auto" w:fill="CCCCCC"/>
+            <w:tcMar>
+              <w:top w:w="100" w:type="dxa"/>
+              <w:left w:w="100" w:type="dxa"/>
+              <w:bottom w:w="100" w:type="dxa"/>
+              <w:right w:w="100" w:type="dxa"/>
+            </w:tcMar>
+            <w:hideMark/>
+          </w:tcPr>
+          <w:p>
+            <w:pPr>
+              <w:spacing w:after="0" w:line="240" w:lineRule="auto"/>
+              <w:rPr>
+                <w:color w:val="000000" w:themeColor="text1"/>
+              </w:rPr>
+            </w:pPr>
+            <w:r>
+              <w:rPr>
+                <w:color w:val="000000" w:themeColor="text1"/>
+              </w:rPr>
+              <w:t> </w:t>
+            </w:r>
+          </w:p>
+        </w:tc>
+      </w:tr>
+      <w:tr>
+        <w:trPr>
+          <w:trHeight w:val="872"/>
+        </w:trPr>
+        <w:tc>
+          <w:tcPr>
+            <w:tcW w:w="0" w:type="auto"/>
+            <w:tcMar>
+              <w:top w:w="100" w:type="dxa"/>
+              <w:left w:w="100" w:type="dxa"/>
+              <w:bottom w:w="100" w:type="dxa"/>
+              <w:right w:w="100" w:type="dxa"/>
+            </w:tcMar>
+            <w:hideMark/>
+          </w:tcPr>
+          <w:p>
+            <w:pPr>
+              <w:spacing w:after="0" w:line="240" w:lineRule="auto"/>
+              <w:rPr>
+                <w:b/>
+                <w:bCs/>
+                <w:color w:val="000000" w:themeColor="text1"/>
+              </w:rPr>
+            </w:pPr>
+            <w:r>
+              <w:rPr>
+                <w:b/>
+                <w:bCs/>
+                <w:color w:val="000000" w:themeColor="text1"/>
+              </w:rPr>
+              <w:t>2-</w:t>
+            </w:r>
+            <w:r>
+              <w:rPr>
+                <w:b/>
+                <w:bCs/>
+                <w:color w:val="000000" w:themeColor="text1"/>
+              </w:rPr>
+              <w:t>Select item from the list</w:t>
+            </w:r>
+          </w:p>
+        </w:tc>
+        <w:tc>
+          <w:tcPr>
+            <w:tcW w:w="0" w:type="auto"/>
+            <w:tcMar>
+              <w:top w:w="100" w:type="dxa"/>
+              <w:left w:w="100" w:type="dxa"/>
+              <w:bottom w:w="100" w:type="dxa"/>
+              <w:right w:w="100" w:type="dxa"/>
+            </w:tcMar>
+            <w:hideMark/>
+          </w:tcPr>
+          <w:p>
+            <w:pPr>
+              <w:spacing w:after="0" w:line="240" w:lineRule="auto"/>
+              <w:rPr>
+                <w:color w:val="000000" w:themeColor="text1"/>
+              </w:rPr>
+            </w:pPr>
+            <w:r>
+              <w:rPr>
+                <w:color w:val="000000" w:themeColor="text1"/>
+              </w:rPr>
+              <w:t> </w:t>
+            </w:r>
+          </w:p>
+        </w:tc>
+        <w:tc>
+          <w:tcPr>
+            <w:tcW w:w="0" w:type="auto"/>
+            <w:tcMar>
+              <w:top w:w="100" w:type="dxa"/>
+              <w:left w:w="100" w:type="dxa"/>
+              <w:bottom w:w="100" w:type="dxa"/>
+              <w:right w:w="100" w:type="dxa"/>
+            </w:tcMar>
+            <w:hideMark/>
+          </w:tcPr>
+          <w:p>
+            <w:pPr>
+              <w:spacing w:after="0" w:line="240" w:lineRule="auto"/>
+              <w:rPr>
+                <w:color w:val="000000" w:themeColor="text1"/>
+              </w:rPr>
+            </w:pPr>
+            <w:r>
+              <w:rPr>
+                <w:color w:val="000000" w:themeColor="text1"/>
+              </w:rPr>
+              <w:t> </w:t>
+            </w:r>
+          </w:p>
+        </w:tc>
+        <w:tc>
+          <w:tcPr>
+            <w:tcW w:w="0" w:type="auto"/>
+            <w:tcMar>
+              <w:top w:w="100" w:type="dxa"/>
+              <w:left w:w="100" w:type="dxa"/>
+              <w:bottom w:w="100" w:type="dxa"/>
+              <w:right w:w="100" w:type="dxa"/>
+            </w:tcMar>
+            <w:hideMark/>
+          </w:tcPr>
+          <w:p>
+            <w:pPr>
+              <w:spacing w:after="0" w:line="240" w:lineRule="auto"/>
+              <w:rPr>
+                <w:color w:val="000000" w:themeColor="text1"/>
+              </w:rPr>
+            </w:pPr>
+            <w:r>
+              <w:rPr>
+                <w:color w:val="000000" w:themeColor="text1"/>
+              </w:rPr>
+              <w:t xml:space="preserve">The </w:t>
+            </w:r>
+            <w:r>
+              <w:rPr>
+                <w:color w:val="000000" w:themeColor="text1"/>
+              </w:rPr>
+              <w:t xml:space="preserve">product is displayed </w:t>
+            </w:r>
+          </w:p>
+        </w:tc>
+        <w:tc>
+          <w:tcPr>
+            <w:tcW w:w="0" w:type="auto"/>
+            <w:tcMar>
+              <w:top w:w="100" w:type="dxa"/>
+              <w:left w:w="100" w:type="dxa"/>
+              <w:bottom w:w="100" w:type="dxa"/>
+              <w:right w:w="100" w:type="dxa"/>
+            </w:tcMar>
+            <w:hideMark/>
+          </w:tcPr>
+          <w:p>
+            <w:pPr>
+              <w:spacing w:after="0" w:line="240" w:lineRule="auto"/>
+              <w:rPr>
+                <w:color w:val="000000" w:themeColor="text1"/>
+              </w:rPr>
+            </w:pPr>
+          </w:p>
+        </w:tc>
+      </w:tr>
+      <w:tr>
+        <w:trPr>
+          <w:trHeight w:val="251"/>
+        </w:trPr>
+        <w:tc>
+          <w:tcPr>
+            <w:tcW w:w="0" w:type="auto"/>
+            <w:shd w:val="clear" w:color="auto" w:fill="CCCCCC"/>
+            <w:tcMar>
+              <w:top w:w="100" w:type="dxa"/>
+              <w:left w:w="100" w:type="dxa"/>
+              <w:bottom w:w="100" w:type="dxa"/>
+              <w:right w:w="100" w:type="dxa"/>
+            </w:tcMar>
+            <w:hideMark/>
+          </w:tcPr>
+          <w:p>
+            <w:pPr>
+              <w:spacing w:after="0" w:line="240" w:lineRule="auto"/>
+              <w:rPr>
+                <w:b/>
+                <w:bCs/>
+                <w:color w:val="000000" w:themeColor="text1"/>
+              </w:rPr>
+            </w:pPr>
+            <w:r>
+              <w:rPr>
+                <w:b/>
+                <w:bCs/>
+                <w:color w:val="000000" w:themeColor="text1"/>
+              </w:rPr>
+              <w:t>3</w:t>
+            </w:r>
+            <w:r>
+              <w:rPr>
+                <w:b/>
+                <w:bCs/>
+                <w:color w:val="000000" w:themeColor="text1"/>
+              </w:rPr>
+              <w:t>-</w:t>
+            </w:r>
+            <w:r>
+              <w:t xml:space="preserve"> </w:t>
+            </w:r>
+            <w:r>
+              <w:rPr>
+                <w:b/>
+                <w:bCs/>
+                <w:color w:val="000000" w:themeColor="text1"/>
+              </w:rPr>
+              <w:t>Edit information</w:t>
+            </w:r>
+            <w:r>
+              <w:rPr>
+                <w:b/>
+                <w:bCs/>
+                <w:color w:val="000000" w:themeColor="text1"/>
+              </w:rPr>
+              <w:t xml:space="preserve"> </w:t>
+            </w:r>
+            <w:r>
+              <w:rPr>
+                <w:b/>
+                <w:bCs/>
+                <w:color w:val="000000" w:themeColor="text1"/>
+              </w:rPr>
+              <w:t>(product name, price, description</w:t>
+            </w:r>
+            <w:r>
+              <w:rPr>
+                <w:b/>
+                <w:bCs/>
+                <w:color w:val="000000" w:themeColor="text1"/>
+              </w:rPr>
+              <w:t>, image, ingredients, category</w:t>
+            </w:r>
+            <w:r>
+              <w:rPr>
+                <w:b/>
+                <w:bCs/>
+                <w:color w:val="000000" w:themeColor="text1"/>
+              </w:rPr>
+              <w:t>)</w:t>
+            </w:r>
+          </w:p>
+        </w:tc>
+        <w:tc>
+          <w:tcPr>
+            <w:tcW w:w="0" w:type="auto"/>
+            <w:shd w:val="clear" w:color="auto" w:fill="CCCCCC"/>
+            <w:tcMar>
+              <w:top w:w="100" w:type="dxa"/>
+              <w:left w:w="100" w:type="dxa"/>
+              <w:bottom w:w="100" w:type="dxa"/>
+              <w:right w:w="100" w:type="dxa"/>
+            </w:tcMar>
+            <w:hideMark/>
+          </w:tcPr>
+          <w:p>
+            <w:pPr>
+              <w:spacing w:after="0" w:line="240" w:lineRule="auto"/>
+              <w:rPr>
+                <w:color w:val="000000" w:themeColor="text1"/>
+              </w:rPr>
+            </w:pPr>
+            <w:r>
+              <w:rPr>
+                <w:color w:val="000000" w:themeColor="text1"/>
+              </w:rPr>
+              <w:t> </w:t>
+            </w:r>
+            <w:r>
+              <w:rPr>
+                <w:color w:val="000000" w:themeColor="text1"/>
+              </w:rPr>
+              <w:t> </w:t>
+            </w:r>
+            <w:r>
+              <w:rPr>
+                <w:color w:val="000000" w:themeColor="text1"/>
+              </w:rPr>
+              <w:t>Name, Description, Price, Image, Ingredients, Category</w:t>
+            </w:r>
+          </w:p>
+        </w:tc>
+        <w:tc>
+          <w:tcPr>
+            <w:tcW w:w="0" w:type="auto"/>
+            <w:shd w:val="clear" w:color="auto" w:fill="CCCCCC"/>
+            <w:tcMar>
+              <w:top w:w="100" w:type="dxa"/>
+              <w:left w:w="100" w:type="dxa"/>
+              <w:bottom w:w="100" w:type="dxa"/>
+              <w:right w:w="100" w:type="dxa"/>
+            </w:tcMar>
+            <w:hideMark/>
+          </w:tcPr>
+          <w:p>
+            <w:pPr>
+              <w:spacing w:after="0" w:line="240" w:lineRule="auto"/>
+              <w:rPr>
+                <w:color w:val="000000" w:themeColor="text1"/>
+              </w:rPr>
+            </w:pPr>
+            <w:r>
+              <w:rPr>
+                <w:color w:val="000000" w:themeColor="text1"/>
+              </w:rPr>
+              <w:t> </w:t>
+            </w:r>
+            <w:r>
+              <w:rPr>
+                <w:color w:val="000000" w:themeColor="text1"/>
+              </w:rPr>
+              <w:t>String, String, double, String, String, String</w:t>
+            </w:r>
+          </w:p>
+        </w:tc>
+        <w:tc>
+          <w:tcPr>
+            <w:tcW w:w="0" w:type="auto"/>
+            <w:shd w:val="clear" w:color="auto" w:fill="CCCCCC"/>
+            <w:tcMar>
+              <w:top w:w="100" w:type="dxa"/>
+              <w:left w:w="100" w:type="dxa"/>
+              <w:bottom w:w="100" w:type="dxa"/>
+              <w:right w:w="100" w:type="dxa"/>
+            </w:tcMar>
+            <w:hideMark/>
+          </w:tcPr>
+          <w:p>
+            <w:pPr>
+              <w:spacing w:after="0" w:line="240" w:lineRule="auto"/>
+              <w:rPr>
+                <w:color w:val="000000" w:themeColor="text1"/>
+              </w:rPr>
+            </w:pPr>
+            <w:r>
+              <w:rPr>
+                <w:color w:val="000000" w:themeColor="text1"/>
+              </w:rPr>
+              <w:t> </w:t>
+            </w:r>
+            <w:r>
+              <w:rPr>
+                <w:color w:val="000000" w:themeColor="text1"/>
+              </w:rPr>
+              <w:t xml:space="preserve">The system updates the </w:t>
+            </w:r>
+            <w:r>
+              <w:rPr>
+                <w:color w:val="000000" w:themeColor="text1"/>
+              </w:rPr>
+              <w:t>information</w:t>
+            </w:r>
+          </w:p>
+        </w:tc>
+        <w:tc>
+          <w:tcPr>
+            <w:tcW w:w="0" w:type="auto"/>
+            <w:shd w:val="clear" w:color="auto" w:fill="CCCCCC"/>
+            <w:tcMar>
+              <w:top w:w="100" w:type="dxa"/>
+              <w:left w:w="100" w:type="dxa"/>
+              <w:bottom w:w="100" w:type="dxa"/>
+              <w:right w:w="100" w:type="dxa"/>
+            </w:tcMar>
+            <w:hideMark/>
+          </w:tcPr>
+          <w:p>
+            <w:pPr>
+              <w:spacing w:after="0" w:line="240" w:lineRule="auto"/>
+              <w:rPr>
+                <w:color w:val="000000" w:themeColor="text1"/>
+              </w:rPr>
+            </w:pPr>
+            <w:r>
+              <w:rPr>
+                <w:color w:val="000000" w:themeColor="text1"/>
+              </w:rPr>
+              <w:t> </w:t>
+            </w:r>
+          </w:p>
+        </w:tc>
+      </w:tr>
+      <w:tr>
+        <w:trPr>
+          <w:trHeight w:val="251"/>
+        </w:trPr>
+        <w:tc>
+          <w:tcPr>
+            <w:tcW w:w="0" w:type="auto"/>
+            <w:tcBorders>
+              <w:bottom w:val="single" w:sz="8" w:space="0" w:color="000000"/>
+            </w:tcBorders>
+            <w:shd w:val="clear" w:color="auto" w:fill="FFFFFF" w:themeFill="background1"/>
+            <w:tcMar>
+              <w:top w:w="100" w:type="dxa"/>
+              <w:left w:w="100" w:type="dxa"/>
+              <w:bottom w:w="100" w:type="dxa"/>
+              <w:right w:w="100" w:type="dxa"/>
+            </w:tcMar>
+          </w:tcPr>
+          <w:p>
+            <w:pPr>
+              <w:spacing w:after="0" w:line="240" w:lineRule="auto"/>
+              <w:rPr>
+                <w:b/>
+                <w:bCs/>
+                <w:color w:val="000000" w:themeColor="text1"/>
+              </w:rPr>
+            </w:pPr>
+            <w:r>
+              <w:rPr>
+                <w:b/>
+                <w:bCs/>
+                <w:color w:val="000000" w:themeColor="text1"/>
+              </w:rPr>
+              <w:t>4-Done</w:t>
+            </w:r>
+          </w:p>
+        </w:tc>
+        <w:tc>
+          <w:tcPr>
+            <w:tcW w:w="0" w:type="auto"/>
+            <w:tcBorders>
+              <w:bottom w:val="single" w:sz="8" w:space="0" w:color="000000"/>
+            </w:tcBorders>
+            <w:shd w:val="clear" w:color="auto" w:fill="FFFFFF" w:themeFill="background1"/>
+            <w:tcMar>
+              <w:top w:w="100" w:type="dxa"/>
+              <w:left w:w="100" w:type="dxa"/>
+              <w:bottom w:w="100" w:type="dxa"/>
+              <w:right w:w="100" w:type="dxa"/>
+            </w:tcMar>
+          </w:tcPr>
+          <w:p>
+            <w:pPr>
+              <w:spacing w:after="0" w:line="240" w:lineRule="auto"/>
+              <w:rPr>
+                <w:color w:val="000000" w:themeColor="text1"/>
+              </w:rPr>
+            </w:pPr>
+          </w:p>
+        </w:tc>
+        <w:tc>
+          <w:tcPr>
+            <w:tcW w:w="0" w:type="auto"/>
+            <w:tcBorders>
+              <w:bottom w:val="single" w:sz="8" w:space="0" w:color="000000"/>
+            </w:tcBorders>
+            <w:shd w:val="clear" w:color="auto" w:fill="FFFFFF" w:themeFill="background1"/>
+            <w:tcMar>
+              <w:top w:w="100" w:type="dxa"/>
+              <w:left w:w="100" w:type="dxa"/>
+              <w:bottom w:w="100" w:type="dxa"/>
+              <w:right w:w="100" w:type="dxa"/>
+            </w:tcMar>
+          </w:tcPr>
+          <w:p>
+            <w:pPr>
+              <w:spacing w:after="0" w:line="240" w:lineRule="auto"/>
+              <w:rPr>
+                <w:color w:val="000000" w:themeColor="text1"/>
+              </w:rPr>
+            </w:pPr>
+          </w:p>
+        </w:tc>
+        <w:tc>
+          <w:tcPr>
+            <w:tcW w:w="0" w:type="auto"/>
+            <w:tcBorders>
+              <w:bottom w:val="single" w:sz="8" w:space="0" w:color="000000"/>
+            </w:tcBorders>
+            <w:shd w:val="clear" w:color="auto" w:fill="FFFFFF" w:themeFill="background1"/>
+            <w:tcMar>
+              <w:top w:w="100" w:type="dxa"/>
+              <w:left w:w="100" w:type="dxa"/>
+              <w:bottom w:w="100" w:type="dxa"/>
+              <w:right w:w="100" w:type="dxa"/>
+            </w:tcMar>
+          </w:tcPr>
+          <w:p>
+            <w:pPr>
+              <w:spacing w:after="0" w:line="240" w:lineRule="auto"/>
+              <w:rPr>
+                <w:color w:val="000000" w:themeColor="text1"/>
+              </w:rPr>
+            </w:pPr>
+          </w:p>
+        </w:tc>
+        <w:tc>
+          <w:tcPr>
+            <w:tcW w:w="0" w:type="auto"/>
+            <w:tcBorders>
+              <w:bottom w:val="single" w:sz="8" w:space="0" w:color="000000"/>
+            </w:tcBorders>
+            <w:shd w:val="clear" w:color="auto" w:fill="FFFFFF" w:themeFill="background1"/>
+            <w:tcMar>
+              <w:top w:w="100" w:type="dxa"/>
+              <w:left w:w="100" w:type="dxa"/>
+              <w:bottom w:w="100" w:type="dxa"/>
+              <w:right w:w="100" w:type="dxa"/>
+            </w:tcMar>
+          </w:tcPr>
+          <w:p>
+            <w:pPr>
+              <w:spacing w:after="0" w:line="240" w:lineRule="auto"/>
+              <w:rPr>
+                <w:color w:val="000000" w:themeColor="text1"/>
+              </w:rPr>
+            </w:pPr>
+          </w:p>
+        </w:tc>
+      </w:tr>
+    </w:tbl>
+    <w:p>
+      <w:pPr>
+        <w:pStyle w:val="NormalWeb"/>
+        <w:spacing w:before="240" w:beforeAutospacing="0" w:after="240" w:afterAutospacing="0"/>
+      </w:pPr>
+    </w:p>
+    <w:p>
+      <w:pPr>
+        <w:rPr>
+          <w:rFonts w:asciiTheme="majorHAnsi" w:eastAsiaTheme="majorEastAsia" w:hAnsiTheme="majorHAnsi" w:cstheme="majorBidi"/>
+          <w:color w:val="2F5496" w:themeColor="accent1" w:themeShade="BF"/>
+          <w:sz w:val="26"/>
+          <w:szCs w:val="26"/>
+        </w:rPr>
+      </w:pPr>
+      <w:r>
+        <w:br w:type="page"/>
+      </w:r>
+    </w:p>
+    <w:p>
+      <w:pPr>
+        <w:pStyle w:val="Heading2"/>
+      </w:pPr>
+      <w:r>
+        <w:lastRenderedPageBreak/>
+        <w:t>Exception sequence</w:t>
+      </w:r>
+    </w:p>
+    <w:tbl>
+      <w:tblPr>
+        <w:tblW w:w="0" w:type="auto"/>
+        <w:tblCellMar>
+          <w:top w:w="15" w:type="dxa"/>
+          <w:left w:w="15" w:type="dxa"/>
+          <w:bottom w:w="15" w:type="dxa"/>
+          <w:right w:w="15" w:type="dxa"/>
+        </w:tblCellMar>
+        <w:tblLook w:val="04A0" w:firstRow="1" w:lastRow="0" w:firstColumn="1" w:lastColumn="0" w:noHBand="0" w:noVBand="1"/>
+      </w:tblPr>
+      <w:tblGrid>
+        <w:gridCol w:w="651"/>
+        <w:gridCol w:w="7405"/>
+      </w:tblGrid>
+      <w:tr>
+        <w:trPr>
+          <w:trHeight w:val="276"/>
+        </w:trPr>
+        <w:tc>
+          <w:tcPr>
+            <w:tcW w:w="0" w:type="auto"/>
+            <w:tcBorders>
+              <w:top w:val="single" w:sz="8" w:space="0" w:color="000000"/>
+              <w:bottom w:val="single" w:sz="8" w:space="0" w:color="000000"/>
+            </w:tcBorders>
+            <w:tcMar>
+              <w:top w:w="100" w:type="dxa"/>
+              <w:left w:w="100" w:type="dxa"/>
+              <w:bottom w:w="100" w:type="dxa"/>
+              <w:right w:w="100" w:type="dxa"/>
+            </w:tcMar>
+            <w:hideMark/>
+          </w:tcPr>
+          <w:p>
+            <w:pPr>
+              <w:spacing w:after="0" w:line="240" w:lineRule="auto"/>
+              <w:rPr>
+                <w:b/>
+                <w:bCs/>
+                <w:color w:val="000000" w:themeColor="text1"/>
+              </w:rPr>
+            </w:pPr>
+            <w:r>
+              <w:rPr>
+                <w:b/>
+                <w:bCs/>
+                <w:color w:val="000000" w:themeColor="text1"/>
+              </w:rPr>
+              <w:t>Step</w:t>
+            </w:r>
+          </w:p>
+        </w:tc>
+        <w:tc>
+          <w:tcPr>
+            <w:tcW w:w="0" w:type="auto"/>
+            <w:tcBorders>
+              <w:top w:val="single" w:sz="8" w:space="0" w:color="000000"/>
+              <w:bottom w:val="single" w:sz="8" w:space="0" w:color="000000"/>
+            </w:tcBorders>
+            <w:tcMar>
+              <w:top w:w="100" w:type="dxa"/>
+              <w:left w:w="100" w:type="dxa"/>
+              <w:bottom w:w="100" w:type="dxa"/>
+              <w:right w:w="100" w:type="dxa"/>
+            </w:tcMar>
+            <w:hideMark/>
+          </w:tcPr>
+          <w:p>
+            <w:pPr>
+              <w:spacing w:after="0" w:line="240" w:lineRule="auto"/>
+              <w:rPr>
+                <w:b/>
+                <w:bCs/>
+                <w:color w:val="000000" w:themeColor="text1"/>
+              </w:rPr>
+            </w:pPr>
+            <w:r>
+              <w:rPr>
+                <w:b/>
+                <w:bCs/>
+                <w:color w:val="000000" w:themeColor="text1"/>
+              </w:rPr>
+              <w:t>TC1</w:t>
+            </w:r>
+          </w:p>
+        </w:tc>
+      </w:tr>
+      <w:tr>
+        <w:trPr>
+          <w:trHeight w:val="240"/>
+        </w:trPr>
+        <w:tc>
+          <w:tcPr>
+            <w:tcW w:w="0" w:type="auto"/>
+            <w:tcBorders>
+              <w:top w:val="single" w:sz="8" w:space="0" w:color="000000"/>
+            </w:tcBorders>
+            <w:shd w:val="clear" w:color="auto" w:fill="CCCCCC"/>
+            <w:tcMar>
+              <w:top w:w="100" w:type="dxa"/>
+              <w:left w:w="100" w:type="dxa"/>
+              <w:bottom w:w="100" w:type="dxa"/>
+              <w:right w:w="100" w:type="dxa"/>
+            </w:tcMar>
+            <w:hideMark/>
+          </w:tcPr>
+          <w:p>
+            <w:pPr>
+              <w:spacing w:after="0" w:line="240" w:lineRule="auto"/>
+              <w:rPr>
+                <w:b/>
+                <w:bCs/>
+                <w:color w:val="000000" w:themeColor="text1"/>
+              </w:rPr>
+            </w:pPr>
+            <w:r>
+              <w:rPr>
+                <w:b/>
+                <w:bCs/>
+                <w:color w:val="000000" w:themeColor="text1"/>
+              </w:rPr>
+              <w:t> </w:t>
+            </w:r>
+          </w:p>
+        </w:tc>
+        <w:tc>
+          <w:tcPr>
+            <w:tcW w:w="0" w:type="auto"/>
+            <w:tcBorders>
+              <w:top w:val="single" w:sz="8" w:space="0" w:color="000000"/>
+            </w:tcBorders>
+            <w:shd w:val="clear" w:color="auto" w:fill="CCCCCC"/>
+            <w:tcMar>
+              <w:top w:w="100" w:type="dxa"/>
+              <w:left w:w="100" w:type="dxa"/>
+              <w:bottom w:w="100" w:type="dxa"/>
+              <w:right w:w="100" w:type="dxa"/>
+            </w:tcMar>
+            <w:hideMark/>
+          </w:tcPr>
+          <w:p>
+            <w:pPr>
+              <w:spacing w:after="0" w:line="240" w:lineRule="auto"/>
+              <w:rPr>
+                <w:color w:val="000000" w:themeColor="text1"/>
+              </w:rPr>
+            </w:pPr>
+            <w:r>
+              <w:rPr>
+                <w:color w:val="000000" w:themeColor="text1"/>
+              </w:rPr>
+              <w:t>Start</w:t>
+            </w:r>
+            <w:r>
+              <w:rPr>
+                <w:color w:val="000000" w:themeColor="text1"/>
+              </w:rPr>
+              <w:t xml:space="preserve"> Order</w:t>
+            </w:r>
+          </w:p>
+        </w:tc>
+      </w:tr>
+      <w:tr>
+        <w:trPr>
+          <w:trHeight w:val="251"/>
+        </w:trPr>
+        <w:tc>
+          <w:tcPr>
+            <w:tcW w:w="0" w:type="auto"/>
+            <w:tcMar>
+              <w:top w:w="100" w:type="dxa"/>
+              <w:left w:w="100" w:type="dxa"/>
+              <w:bottom w:w="100" w:type="dxa"/>
+              <w:right w:w="100" w:type="dxa"/>
+            </w:tcMar>
+            <w:hideMark/>
+          </w:tcPr>
+          <w:p>
+            <w:pPr>
+              <w:spacing w:after="0" w:line="240" w:lineRule="auto"/>
+              <w:rPr>
+                <w:b/>
+                <w:bCs/>
+                <w:color w:val="000000" w:themeColor="text1"/>
+              </w:rPr>
+            </w:pPr>
+            <w:r>
+              <w:rPr>
+                <w:b/>
+                <w:bCs/>
+                <w:color w:val="000000" w:themeColor="text1"/>
+              </w:rPr>
+              <w:t>1</w:t>
+            </w:r>
+            <w:r>
+              <w:rPr>
+                <w:b/>
+                <w:bCs/>
+                <w:color w:val="000000" w:themeColor="text1"/>
+              </w:rPr>
+              <w:t>.a.i.</w:t>
+            </w:r>
+          </w:p>
+        </w:tc>
+        <w:tc>
+          <w:tcPr>
+            <w:tcW w:w="0" w:type="auto"/>
+            <w:tcMar>
+              <w:top w:w="100" w:type="dxa"/>
+              <w:left w:w="100" w:type="dxa"/>
+              <w:bottom w:w="100" w:type="dxa"/>
+              <w:right w:w="100" w:type="dxa"/>
+            </w:tcMar>
+            <w:hideMark/>
+          </w:tcPr>
+          <w:p>
+            <w:pPr>
+              <w:spacing w:after="0" w:line="240" w:lineRule="auto"/>
+              <w:rPr>
+                <w:color w:val="000000" w:themeColor="text1"/>
+              </w:rPr>
+            </w:pPr>
+            <w:r>
+              <w:rPr>
+                <w:color w:val="000000"/>
+              </w:rPr>
+              <w:t>R</w:t>
+            </w:r>
+          </w:p>
+        </w:tc>
+      </w:tr>
+      <w:tr>
+        <w:trPr>
+          <w:trHeight w:val="251"/>
+        </w:trPr>
+        <w:tc>
+          <w:tcPr>
+            <w:tcW w:w="0" w:type="auto"/>
+            <w:shd w:val="clear" w:color="auto" w:fill="CCCCCC"/>
+            <w:tcMar>
+              <w:top w:w="100" w:type="dxa"/>
+              <w:left w:w="100" w:type="dxa"/>
+              <w:bottom w:w="100" w:type="dxa"/>
+              <w:right w:w="100" w:type="dxa"/>
+            </w:tcMar>
+            <w:hideMark/>
+          </w:tcPr>
+          <w:p>
+            <w:pPr>
+              <w:spacing w:after="0" w:line="240" w:lineRule="auto"/>
+              <w:rPr>
+                <w:b/>
+                <w:bCs/>
+                <w:color w:val="000000" w:themeColor="text1"/>
+              </w:rPr>
+            </w:pPr>
+            <w:r>
+              <w:rPr>
+                <w:b/>
+                <w:bCs/>
+                <w:color w:val="000000" w:themeColor="text1"/>
+              </w:rPr>
+              <w:t>2</w:t>
+            </w:r>
+          </w:p>
+        </w:tc>
+        <w:tc>
+          <w:tcPr>
+            <w:tcW w:w="0" w:type="auto"/>
+            <w:shd w:val="clear" w:color="auto" w:fill="CCCCCC"/>
+            <w:tcMar>
+              <w:top w:w="100" w:type="dxa"/>
+              <w:left w:w="100" w:type="dxa"/>
+              <w:bottom w:w="100" w:type="dxa"/>
+              <w:right w:w="100" w:type="dxa"/>
+            </w:tcMar>
+            <w:hideMark/>
+          </w:tcPr>
+          <w:p>
+            <w:pPr>
+              <w:spacing w:after="0" w:line="240" w:lineRule="auto"/>
+              <w:rPr>
+                <w:color w:val="000000" w:themeColor="text1"/>
+              </w:rPr>
+            </w:pPr>
+            <w:r>
+              <w:rPr>
+                <w:color w:val="000000"/>
+              </w:rPr>
+              <w:t>Select item from the list</w:t>
+            </w:r>
+          </w:p>
+        </w:tc>
+      </w:tr>
+      <w:tr>
+        <w:trPr>
+          <w:trHeight w:val="233"/>
+        </w:trPr>
+        <w:tc>
+          <w:tcPr>
+            <w:tcW w:w="0" w:type="auto"/>
+            <w:tcMar>
+              <w:top w:w="100" w:type="dxa"/>
+              <w:left w:w="100" w:type="dxa"/>
+              <w:bottom w:w="100" w:type="dxa"/>
+              <w:right w:w="100" w:type="dxa"/>
+            </w:tcMar>
+            <w:hideMark/>
+          </w:tcPr>
+          <w:p>
+            <w:pPr>
+              <w:spacing w:after="0" w:line="240" w:lineRule="auto"/>
+              <w:rPr>
+                <w:b/>
+                <w:bCs/>
+                <w:color w:val="000000" w:themeColor="text1"/>
+              </w:rPr>
+            </w:pPr>
+            <w:r>
+              <w:rPr>
+                <w:b/>
+                <w:bCs/>
+                <w:color w:val="000000" w:themeColor="text1"/>
+              </w:rPr>
+              <w:t>3</w:t>
+            </w:r>
+          </w:p>
+        </w:tc>
+        <w:tc>
+          <w:tcPr>
+            <w:tcW w:w="0" w:type="auto"/>
+            <w:tcMar>
+              <w:top w:w="100" w:type="dxa"/>
+              <w:left w:w="100" w:type="dxa"/>
+              <w:bottom w:w="100" w:type="dxa"/>
+              <w:right w:w="100" w:type="dxa"/>
+            </w:tcMar>
+            <w:hideMark/>
+          </w:tcPr>
+          <w:p>
+            <w:pPr>
+              <w:spacing w:after="0" w:line="240" w:lineRule="auto"/>
+              <w:rPr>
+                <w:color w:val="000000" w:themeColor="text1"/>
+              </w:rPr>
+            </w:pPr>
+            <w:r>
+              <w:rPr>
+                <w:color w:val="000000"/>
+              </w:rPr>
+              <w:t>Edit information (product name, price, description, image, ingredients, category)</w:t>
+            </w:r>
+          </w:p>
+        </w:tc>
+      </w:tr>
+      <w:tr>
+        <w:trPr>
+          <w:trHeight w:val="233"/>
+        </w:trPr>
+        <w:tc>
+          <w:tcPr>
+            <w:tcW w:w="0" w:type="auto"/>
+            <w:tcBorders>
+              <w:bottom w:val="single" w:sz="8" w:space="0" w:color="000000"/>
+            </w:tcBorders>
+            <w:shd w:val="clear" w:color="auto" w:fill="D0CECE" w:themeFill="background2" w:themeFillShade="E6"/>
+            <w:tcMar>
+              <w:top w:w="100" w:type="dxa"/>
+              <w:left w:w="100" w:type="dxa"/>
+              <w:bottom w:w="100" w:type="dxa"/>
+              <w:right w:w="100" w:type="dxa"/>
+            </w:tcMar>
+          </w:tcPr>
+          <w:p>
+            <w:pPr>
+              <w:spacing w:after="0" w:line="240" w:lineRule="auto"/>
+              <w:rPr>
+                <w:b/>
+                <w:bCs/>
+                <w:color w:val="000000" w:themeColor="text1"/>
+              </w:rPr>
+            </w:pPr>
+            <w:r>
+              <w:rPr>
+                <w:b/>
+                <w:bCs/>
+                <w:color w:val="000000" w:themeColor="text1"/>
+              </w:rPr>
+              <w:t>4</w:t>
+            </w:r>
+          </w:p>
+        </w:tc>
+        <w:tc>
+          <w:tcPr>
+            <w:tcW w:w="0" w:type="auto"/>
+            <w:tcBorders>
+              <w:bottom w:val="single" w:sz="8" w:space="0" w:color="000000"/>
+            </w:tcBorders>
+            <w:shd w:val="clear" w:color="auto" w:fill="D0CECE" w:themeFill="background2" w:themeFillShade="E6"/>
+            <w:tcMar>
+              <w:top w:w="100" w:type="dxa"/>
+              <w:left w:w="100" w:type="dxa"/>
+              <w:bottom w:w="100" w:type="dxa"/>
+              <w:right w:w="100" w:type="dxa"/>
+            </w:tcMar>
+          </w:tcPr>
+          <w:p>
+            <w:pPr>
+              <w:spacing w:after="0" w:line="240" w:lineRule="auto"/>
+              <w:rPr>
+                <w:color w:val="000000" w:themeColor="text1"/>
+              </w:rPr>
+            </w:pPr>
+            <w:r>
+              <w:rPr>
+                <w:color w:val="000000"/>
+              </w:rPr>
+              <w:t>Done</w:t>
+            </w:r>
+          </w:p>
+        </w:tc>
+      </w:tr>
+    </w:tbl>
+    <w:p>
+      <w:pPr>
+        <w:pStyle w:val="NormalWeb"/>
+        <w:spacing w:before="240" w:beforeAutospacing="0" w:after="240" w:afterAutospacing="0"/>
+      </w:pPr>
+    </w:p>
+    <w:tbl>
+      <w:tblPr>
+        <w:tblW w:w="0" w:type="auto"/>
+        <w:tblCellMar>
+          <w:top w:w="15" w:type="dxa"/>
+          <w:left w:w="15" w:type="dxa"/>
+          <w:bottom w:w="15" w:type="dxa"/>
+          <w:right w:w="15" w:type="dxa"/>
+        </w:tblCellMar>
+        <w:tblLook w:val="04A0" w:firstRow="1" w:lastRow="0" w:firstColumn="1" w:lastColumn="0" w:noHBand="0" w:noVBand="1"/>
+      </w:tblPr>
+      <w:tblGrid>
+        <w:gridCol w:w="3853"/>
+        <w:gridCol w:w="851"/>
+        <w:gridCol w:w="1001"/>
+        <w:gridCol w:w="2668"/>
+        <w:gridCol w:w="987"/>
+      </w:tblGrid>
+      <w:tr>
+        <w:trPr>
+          <w:trHeight w:val="33"/>
+        </w:trPr>
+        <w:tc>
+          <w:tcPr>
+            <w:tcW w:w="0" w:type="auto"/>
+            <w:tcBorders>
+              <w:top w:val="single" w:sz="8" w:space="0" w:color="000000"/>
+              <w:bottom w:val="single" w:sz="8" w:space="0" w:color="000000"/>
+            </w:tcBorders>
+            <w:tcMar>
+              <w:top w:w="100" w:type="dxa"/>
+              <w:left w:w="100" w:type="dxa"/>
+              <w:bottom w:w="100" w:type="dxa"/>
+              <w:right w:w="100" w:type="dxa"/>
+            </w:tcMar>
+            <w:hideMark/>
+          </w:tcPr>
+          <w:p>
+            <w:pPr>
+              <w:pStyle w:val="NormalWeb"/>
+              <w:spacing w:before="240" w:beforeAutospacing="0" w:after="0" w:afterAutospacing="0"/>
+            </w:pPr>
+            <w:r>
+              <w:rPr>
+                <w:rFonts w:ascii="Arial" w:hAnsi="Arial" w:cs="Arial"/>
+                <w:b/>
+                <w:bCs/>
+                <w:color w:val="000000"/>
+                <w:sz w:val="22"/>
+                <w:szCs w:val="22"/>
+              </w:rPr>
+              <w:t> </w:t>
+            </w:r>
+          </w:p>
+        </w:tc>
+        <w:tc>
+          <w:tcPr>
+            <w:tcW w:w="0" w:type="auto"/>
+            <w:tcBorders>
+              <w:top w:val="single" w:sz="8" w:space="0" w:color="000000"/>
+              <w:bottom w:val="single" w:sz="8" w:space="0" w:color="000000"/>
+            </w:tcBorders>
+            <w:tcMar>
+              <w:top w:w="100" w:type="dxa"/>
+              <w:left w:w="100" w:type="dxa"/>
+              <w:bottom w:w="100" w:type="dxa"/>
+              <w:right w:w="100" w:type="dxa"/>
+            </w:tcMar>
+            <w:hideMark/>
+          </w:tcPr>
+          <w:p>
+            <w:pPr>
+              <w:pStyle w:val="NormalWeb"/>
+              <w:spacing w:before="240" w:beforeAutospacing="0" w:after="0" w:afterAutospacing="0"/>
+            </w:pPr>
+            <w:r>
+              <w:rPr>
+                <w:rFonts w:ascii="Arial" w:hAnsi="Arial" w:cs="Arial"/>
+                <w:b/>
+                <w:bCs/>
+                <w:color w:val="000000"/>
+                <w:sz w:val="22"/>
+                <w:szCs w:val="22"/>
+              </w:rPr>
+              <w:t> </w:t>
+            </w:r>
+          </w:p>
+        </w:tc>
+        <w:tc>
+          <w:tcPr>
+            <w:tcW w:w="0" w:type="auto"/>
+            <w:tcBorders>
+              <w:top w:val="single" w:sz="8" w:space="0" w:color="000000"/>
+              <w:bottom w:val="single" w:sz="8" w:space="0" w:color="000000"/>
+            </w:tcBorders>
+            <w:tcMar>
+              <w:top w:w="100" w:type="dxa"/>
+              <w:left w:w="100" w:type="dxa"/>
+              <w:bottom w:w="100" w:type="dxa"/>
+              <w:right w:w="100" w:type="dxa"/>
+            </w:tcMar>
+            <w:hideMark/>
+          </w:tcPr>
+          <w:p>
+            <w:pPr>
+              <w:pStyle w:val="NormalWeb"/>
+              <w:spacing w:before="240" w:beforeAutospacing="0" w:after="0" w:afterAutospacing="0"/>
+            </w:pPr>
+            <w:r>
+              <w:rPr>
+                <w:rFonts w:ascii="Arial" w:hAnsi="Arial" w:cs="Arial"/>
+                <w:b/>
+                <w:bCs/>
+                <w:color w:val="000000"/>
+                <w:sz w:val="22"/>
+                <w:szCs w:val="22"/>
+              </w:rPr>
+              <w:t>Test Case 1</w:t>
+            </w:r>
+          </w:p>
+        </w:tc>
+        <w:tc>
+          <w:tcPr>
+            <w:tcW w:w="0" w:type="auto"/>
+            <w:tcBorders>
+              <w:top w:val="single" w:sz="8" w:space="0" w:color="000000"/>
+              <w:bottom w:val="single" w:sz="8" w:space="0" w:color="000000"/>
+            </w:tcBorders>
+            <w:tcMar>
+              <w:top w:w="100" w:type="dxa"/>
+              <w:left w:w="100" w:type="dxa"/>
+              <w:bottom w:w="100" w:type="dxa"/>
+              <w:right w:w="100" w:type="dxa"/>
+            </w:tcMar>
+            <w:hideMark/>
+          </w:tcPr>
+          <w:p>
+            <w:pPr>
+              <w:pStyle w:val="NormalWeb"/>
+              <w:spacing w:before="240" w:beforeAutospacing="0" w:after="0" w:afterAutospacing="0"/>
+            </w:pPr>
+            <w:r>
+              <w:rPr>
+                <w:rFonts w:ascii="Arial" w:hAnsi="Arial" w:cs="Arial"/>
+                <w:b/>
+                <w:bCs/>
+                <w:color w:val="000000"/>
+                <w:sz w:val="22"/>
+                <w:szCs w:val="22"/>
+              </w:rPr>
+              <w:t> </w:t>
+            </w:r>
+          </w:p>
+        </w:tc>
+        <w:tc>
+          <w:tcPr>
+            <w:tcW w:w="0" w:type="auto"/>
+            <w:tcBorders>
+              <w:top w:val="single" w:sz="8" w:space="0" w:color="000000"/>
+              <w:bottom w:val="single" w:sz="8" w:space="0" w:color="000000"/>
+            </w:tcBorders>
+            <w:tcMar>
+              <w:top w:w="100" w:type="dxa"/>
+              <w:left w:w="100" w:type="dxa"/>
+              <w:bottom w:w="100" w:type="dxa"/>
+              <w:right w:w="100" w:type="dxa"/>
+            </w:tcMar>
+            <w:hideMark/>
+          </w:tcPr>
+          <w:p>
+            <w:pPr>
+              <w:pStyle w:val="NormalWeb"/>
+              <w:spacing w:before="240" w:beforeAutospacing="0" w:after="0" w:afterAutospacing="0"/>
+            </w:pPr>
+            <w:r>
+              <w:rPr>
+                <w:rFonts w:ascii="Arial" w:hAnsi="Arial" w:cs="Arial"/>
+                <w:b/>
+                <w:bCs/>
+                <w:color w:val="000000"/>
+                <w:sz w:val="22"/>
+                <w:szCs w:val="22"/>
+              </w:rPr>
+              <w:t> </w:t>
+            </w:r>
+          </w:p>
+        </w:tc>
+      </w:tr>
+      <w:tr>
+        <w:trPr>
+          <w:trHeight w:val="231"/>
+        </w:trPr>
+        <w:tc>
+          <w:tcPr>
+            <w:tcW w:w="0" w:type="auto"/>
+            <w:tcBorders>
+              <w:top w:val="single" w:sz="8" w:space="0" w:color="000000"/>
+            </w:tcBorders>
+            <w:shd w:val="clear" w:color="auto" w:fill="CCCCCC"/>
+            <w:tcMar>
+              <w:top w:w="100" w:type="dxa"/>
+              <w:left w:w="100" w:type="dxa"/>
+              <w:bottom w:w="100" w:type="dxa"/>
+              <w:right w:w="100" w:type="dxa"/>
+            </w:tcMar>
+            <w:hideMark/>
+          </w:tcPr>
+          <w:p>
+            <w:pPr>
+              <w:spacing w:after="0" w:line="240" w:lineRule="auto"/>
+            </w:pPr>
+            <w:r>
+              <w:rPr>
+                <w:b/>
+                <w:bCs/>
+                <w:color w:val="000000" w:themeColor="text1"/>
+              </w:rPr>
+              <w:t>Step</w:t>
+            </w:r>
+          </w:p>
+        </w:tc>
+        <w:tc>
+          <w:tcPr>
+            <w:tcW w:w="0" w:type="auto"/>
+            <w:tcBorders>
+              <w:top w:val="single" w:sz="8" w:space="0" w:color="000000"/>
+            </w:tcBorders>
+            <w:shd w:val="clear" w:color="auto" w:fill="CCCCCC"/>
+            <w:tcMar>
+              <w:top w:w="100" w:type="dxa"/>
+              <w:left w:w="100" w:type="dxa"/>
+              <w:bottom w:w="100" w:type="dxa"/>
+              <w:right w:w="100" w:type="dxa"/>
+            </w:tcMar>
+            <w:hideMark/>
+          </w:tcPr>
+          <w:p>
+            <w:pPr>
+              <w:spacing w:after="0" w:line="240" w:lineRule="auto"/>
+              <w:rPr>
+                <w:color w:val="000000" w:themeColor="text1"/>
+              </w:rPr>
+            </w:pPr>
+            <w:r>
+              <w:rPr>
+                <w:color w:val="000000" w:themeColor="text1"/>
+              </w:rPr>
+              <w:t>Input field</w:t>
+            </w:r>
+          </w:p>
+        </w:tc>
+        <w:tc>
+          <w:tcPr>
+            <w:tcW w:w="0" w:type="auto"/>
+            <w:tcBorders>
+              <w:top w:val="single" w:sz="8" w:space="0" w:color="000000"/>
+            </w:tcBorders>
+            <w:shd w:val="clear" w:color="auto" w:fill="CCCCCC"/>
+            <w:tcMar>
+              <w:top w:w="100" w:type="dxa"/>
+              <w:left w:w="100" w:type="dxa"/>
+              <w:bottom w:w="100" w:type="dxa"/>
+              <w:right w:w="100" w:type="dxa"/>
+            </w:tcMar>
+            <w:hideMark/>
+          </w:tcPr>
+          <w:p>
+            <w:pPr>
+              <w:spacing w:after="0" w:line="240" w:lineRule="auto"/>
+              <w:rPr>
+                <w:color w:val="000000" w:themeColor="text1"/>
+              </w:rPr>
+            </w:pPr>
+            <w:r>
+              <w:rPr>
+                <w:color w:val="000000" w:themeColor="text1"/>
+              </w:rPr>
+              <w:t>Value</w:t>
+            </w:r>
+          </w:p>
+        </w:tc>
+        <w:tc>
+          <w:tcPr>
+            <w:tcW w:w="0" w:type="auto"/>
+            <w:tcBorders>
+              <w:top w:val="single" w:sz="8" w:space="0" w:color="000000"/>
+            </w:tcBorders>
+            <w:shd w:val="clear" w:color="auto" w:fill="CCCCCC"/>
+            <w:tcMar>
+              <w:top w:w="100" w:type="dxa"/>
+              <w:left w:w="100" w:type="dxa"/>
+              <w:bottom w:w="100" w:type="dxa"/>
+              <w:right w:w="100" w:type="dxa"/>
+            </w:tcMar>
+            <w:hideMark/>
+          </w:tcPr>
+          <w:p>
+            <w:pPr>
+              <w:spacing w:after="0" w:line="240" w:lineRule="auto"/>
+              <w:rPr>
+                <w:color w:val="000000" w:themeColor="text1"/>
+              </w:rPr>
+            </w:pPr>
+            <w:r>
+              <w:rPr>
+                <w:color w:val="000000" w:themeColor="text1"/>
+              </w:rPr>
+              <w:t>Expected result</w:t>
+            </w:r>
+          </w:p>
+        </w:tc>
+        <w:tc>
+          <w:tcPr>
+            <w:tcW w:w="0" w:type="auto"/>
+            <w:tcBorders>
+              <w:top w:val="single" w:sz="8" w:space="0" w:color="000000"/>
+            </w:tcBorders>
+            <w:shd w:val="clear" w:color="auto" w:fill="CCCCCC"/>
+            <w:tcMar>
+              <w:top w:w="100" w:type="dxa"/>
+              <w:left w:w="100" w:type="dxa"/>
+              <w:bottom w:w="100" w:type="dxa"/>
+              <w:right w:w="100" w:type="dxa"/>
+            </w:tcMar>
+            <w:hideMark/>
+          </w:tcPr>
+          <w:p>
+            <w:pPr>
+              <w:spacing w:after="0" w:line="240" w:lineRule="auto"/>
+              <w:rPr>
+                <w:color w:val="000000" w:themeColor="text1"/>
+              </w:rPr>
+            </w:pPr>
+            <w:r>
+              <w:rPr>
+                <w:color w:val="000000" w:themeColor="text1"/>
+              </w:rPr>
+              <w:t>Actual result</w:t>
+            </w:r>
+          </w:p>
+        </w:tc>
+      </w:tr>
+      <w:tr>
+        <w:trPr>
+          <w:trHeight w:val="206"/>
+        </w:trPr>
+        <w:tc>
+          <w:tcPr>
+            <w:tcW w:w="0" w:type="auto"/>
+            <w:tcMar>
+              <w:top w:w="100" w:type="dxa"/>
+              <w:left w:w="100" w:type="dxa"/>
+              <w:bottom w:w="100" w:type="dxa"/>
+              <w:right w:w="100" w:type="dxa"/>
+            </w:tcMar>
+            <w:hideMark/>
+          </w:tcPr>
+          <w:p>
+            <w:pPr>
+              <w:spacing w:after="0" w:line="240" w:lineRule="auto"/>
+              <w:rPr>
+                <w:b/>
+                <w:bCs/>
+                <w:color w:val="000000" w:themeColor="text1"/>
+              </w:rPr>
+            </w:pPr>
+            <w:r>
+              <w:rPr>
+                <w:b/>
+                <w:bCs/>
+                <w:color w:val="000000" w:themeColor="text1"/>
+              </w:rPr>
+              <w:t xml:space="preserve">Start </w:t>
+            </w:r>
+            <w:r>
+              <w:rPr>
+                <w:b/>
+                <w:bCs/>
+                <w:color w:val="000000" w:themeColor="text1"/>
+              </w:rPr>
+              <w:t>Order</w:t>
+            </w:r>
+          </w:p>
+        </w:tc>
+        <w:tc>
+          <w:tcPr>
+            <w:tcW w:w="0" w:type="auto"/>
+            <w:tcMar>
+              <w:top w:w="100" w:type="dxa"/>
+              <w:left w:w="100" w:type="dxa"/>
+              <w:bottom w:w="100" w:type="dxa"/>
+              <w:right w:w="100" w:type="dxa"/>
+            </w:tcMar>
+            <w:hideMark/>
+          </w:tcPr>
+          <w:p>
+            <w:pPr>
+              <w:spacing w:after="0" w:line="240" w:lineRule="auto"/>
+              <w:rPr>
+                <w:color w:val="000000" w:themeColor="text1"/>
+              </w:rPr>
+            </w:pPr>
+            <w:r>
+              <w:rPr>
+                <w:color w:val="000000" w:themeColor="text1"/>
+              </w:rPr>
+              <w:t> </w:t>
+            </w:r>
+          </w:p>
+        </w:tc>
+        <w:tc>
+          <w:tcPr>
+            <w:tcW w:w="0" w:type="auto"/>
+            <w:tcMar>
+              <w:top w:w="100" w:type="dxa"/>
+              <w:left w:w="100" w:type="dxa"/>
+              <w:bottom w:w="100" w:type="dxa"/>
+              <w:right w:w="100" w:type="dxa"/>
+            </w:tcMar>
+            <w:hideMark/>
+          </w:tcPr>
+          <w:p>
+            <w:pPr>
+              <w:spacing w:after="0" w:line="240" w:lineRule="auto"/>
+              <w:rPr>
+                <w:color w:val="000000" w:themeColor="text1"/>
+              </w:rPr>
+            </w:pPr>
+            <w:r>
+              <w:rPr>
+                <w:color w:val="000000" w:themeColor="text1"/>
+              </w:rPr>
+              <w:t> </w:t>
+            </w:r>
+          </w:p>
+        </w:tc>
+        <w:tc>
+          <w:tcPr>
+            <w:tcW w:w="0" w:type="auto"/>
+            <w:tcMar>
+              <w:top w:w="100" w:type="dxa"/>
+              <w:left w:w="100" w:type="dxa"/>
+              <w:bottom w:w="100" w:type="dxa"/>
+              <w:right w:w="100" w:type="dxa"/>
+            </w:tcMar>
+            <w:hideMark/>
+          </w:tcPr>
+          <w:p>
+            <w:pPr>
+              <w:spacing w:after="0" w:line="240" w:lineRule="auto"/>
+              <w:rPr>
+                <w:color w:val="000000" w:themeColor="text1"/>
+              </w:rPr>
+            </w:pPr>
+            <w:r>
+              <w:rPr>
+                <w:color w:val="000000" w:themeColor="text1"/>
+              </w:rPr>
+              <w:t> </w:t>
+            </w:r>
+          </w:p>
+        </w:tc>
+        <w:tc>
+          <w:tcPr>
+            <w:tcW w:w="0" w:type="auto"/>
+            <w:tcMar>
+              <w:top w:w="100" w:type="dxa"/>
+              <w:left w:w="100" w:type="dxa"/>
+              <w:bottom w:w="100" w:type="dxa"/>
+              <w:right w:w="100" w:type="dxa"/>
+            </w:tcMar>
+            <w:hideMark/>
+          </w:tcPr>
+          <w:p>
+            <w:pPr>
+              <w:spacing w:after="0" w:line="240" w:lineRule="auto"/>
+              <w:rPr>
+                <w:color w:val="000000" w:themeColor="text1"/>
+              </w:rPr>
+            </w:pPr>
+            <w:r>
+              <w:rPr>
+                <w:color w:val="000000" w:themeColor="text1"/>
+              </w:rPr>
+              <w:t> </w:t>
+            </w:r>
+          </w:p>
+        </w:tc>
+      </w:tr>
+      <w:tr>
+        <w:trPr>
+          <w:trHeight w:val="377"/>
+        </w:trPr>
+        <w:tc>
+          <w:tcPr>
+            <w:tcW w:w="0" w:type="auto"/>
+            <w:shd w:val="clear" w:color="auto" w:fill="CCCCCC"/>
+            <w:tcMar>
+              <w:top w:w="100" w:type="dxa"/>
+              <w:left w:w="100" w:type="dxa"/>
+              <w:bottom w:w="100" w:type="dxa"/>
+              <w:right w:w="100" w:type="dxa"/>
+            </w:tcMar>
+            <w:hideMark/>
+          </w:tcPr>
+          <w:p>
+            <w:pPr>
+              <w:spacing w:after="0" w:line="240" w:lineRule="auto"/>
+              <w:rPr>
+                <w:b/>
+                <w:bCs/>
+                <w:color w:val="000000" w:themeColor="text1"/>
+              </w:rPr>
+            </w:pPr>
+            <w:r>
+              <w:rPr>
+                <w:b/>
+                <w:bCs/>
+                <w:color w:val="000000" w:themeColor="text1"/>
+              </w:rPr>
+              <w:t>1</w:t>
+            </w:r>
+            <w:r>
+              <w:rPr>
+                <w:b/>
+                <w:bCs/>
+                <w:color w:val="000000" w:themeColor="text1"/>
+              </w:rPr>
+              <w:t>.a.i.</w:t>
+            </w:r>
+            <w:r>
+              <w:rPr>
+                <w:b/>
+                <w:bCs/>
+                <w:color w:val="000000" w:themeColor="text1"/>
+              </w:rPr>
+              <w:t>-</w:t>
+            </w:r>
+            <w:r>
+              <w:t xml:space="preserve"> </w:t>
+            </w:r>
+            <w:r>
+              <w:rPr>
+                <w:b/>
+                <w:bCs/>
+                <w:color w:val="000000" w:themeColor="text1"/>
+              </w:rPr>
+              <w:t>Go to the list of products</w:t>
+            </w:r>
+          </w:p>
+        </w:tc>
+        <w:tc>
+          <w:tcPr>
+            <w:tcW w:w="0" w:type="auto"/>
+            <w:shd w:val="clear" w:color="auto" w:fill="CCCCCC"/>
+            <w:tcMar>
+              <w:top w:w="100" w:type="dxa"/>
+              <w:left w:w="100" w:type="dxa"/>
+              <w:bottom w:w="100" w:type="dxa"/>
+              <w:right w:w="100" w:type="dxa"/>
+            </w:tcMar>
+            <w:hideMark/>
+          </w:tcPr>
+          <w:p>
+            <w:pPr>
+              <w:spacing w:after="0" w:line="240" w:lineRule="auto"/>
+              <w:rPr>
+                <w:color w:val="000000" w:themeColor="text1"/>
+              </w:rPr>
+            </w:pPr>
+          </w:p>
+        </w:tc>
+        <w:tc>
+          <w:tcPr>
+            <w:tcW w:w="0" w:type="auto"/>
+            <w:shd w:val="clear" w:color="auto" w:fill="CCCCCC"/>
+            <w:tcMar>
+              <w:top w:w="100" w:type="dxa"/>
+              <w:left w:w="100" w:type="dxa"/>
+              <w:bottom w:w="100" w:type="dxa"/>
+              <w:right w:w="100" w:type="dxa"/>
+            </w:tcMar>
+            <w:hideMark/>
+          </w:tcPr>
+          <w:p>
+            <w:pPr>
+              <w:spacing w:after="0" w:line="240" w:lineRule="auto"/>
+              <w:rPr>
+                <w:color w:val="000000" w:themeColor="text1"/>
+              </w:rPr>
+            </w:pPr>
+          </w:p>
+        </w:tc>
+        <w:tc>
+          <w:tcPr>
+            <w:tcW w:w="0" w:type="auto"/>
+            <w:shd w:val="clear" w:color="auto" w:fill="CCCCCC"/>
+            <w:tcMar>
+              <w:top w:w="100" w:type="dxa"/>
+              <w:left w:w="100" w:type="dxa"/>
+              <w:bottom w:w="100" w:type="dxa"/>
+              <w:right w:w="100" w:type="dxa"/>
+            </w:tcMar>
+            <w:hideMark/>
+          </w:tcPr>
+          <w:p>
+            <w:pPr>
+              <w:spacing w:after="0" w:line="240" w:lineRule="auto"/>
+              <w:rPr>
+                <w:color w:val="000000" w:themeColor="text1"/>
+              </w:rPr>
+            </w:pPr>
+            <w:r>
+              <w:rPr>
+                <w:color w:val="000000" w:themeColor="text1"/>
+              </w:rPr>
+              <w:t> </w:t>
+            </w:r>
+            <w:r>
+              <w:rPr>
+                <w:color w:val="000000"/>
+              </w:rPr>
+              <w:t>The search doesn't return any results</w:t>
+            </w:r>
+            <w:r>
+              <w:rPr>
+                <w:color w:val="000000" w:themeColor="text1"/>
+              </w:rPr>
+              <w:t>. End of sequence</w:t>
+            </w:r>
+          </w:p>
+        </w:tc>
+        <w:tc>
+          <w:tcPr>
+            <w:tcW w:w="0" w:type="auto"/>
+            <w:shd w:val="clear" w:color="auto" w:fill="CCCCCC"/>
+            <w:tcMar>
+              <w:top w:w="100" w:type="dxa"/>
+              <w:left w:w="100" w:type="dxa"/>
+              <w:bottom w:w="100" w:type="dxa"/>
+              <w:right w:w="100" w:type="dxa"/>
+            </w:tcMar>
+            <w:hideMark/>
+          </w:tcPr>
+          <w:p>
+            <w:pPr>
+              <w:spacing w:after="0" w:line="240" w:lineRule="auto"/>
+              <w:rPr>
+                <w:color w:val="000000" w:themeColor="text1"/>
+              </w:rPr>
+            </w:pPr>
+            <w:r>
+              <w:rPr>
+                <w:color w:val="000000" w:themeColor="text1"/>
+              </w:rPr>
+              <w:t> </w:t>
+            </w:r>
+          </w:p>
+        </w:tc>
+      </w:tr>
+      <w:tr>
+        <w:trPr>
+          <w:trHeight w:val="368"/>
+        </w:trPr>
+        <w:tc>
+          <w:tcPr>
+            <w:tcW w:w="0" w:type="auto"/>
+            <w:tcMar>
+              <w:top w:w="100" w:type="dxa"/>
+              <w:left w:w="100" w:type="dxa"/>
+              <w:bottom w:w="100" w:type="dxa"/>
+              <w:right w:w="100" w:type="dxa"/>
+            </w:tcMar>
+            <w:hideMark/>
+          </w:tcPr>
+          <w:p>
+            <w:pPr>
+              <w:spacing w:after="0" w:line="240" w:lineRule="auto"/>
+              <w:rPr>
+                <w:b/>
+                <w:bCs/>
+                <w:color w:val="000000" w:themeColor="text1"/>
+              </w:rPr>
+            </w:pPr>
+            <w:r>
+              <w:rPr>
+                <w:b/>
+                <w:bCs/>
+                <w:color w:val="000000" w:themeColor="text1"/>
+              </w:rPr>
+              <w:t>2-</w:t>
+            </w:r>
+            <w:r>
+              <w:t xml:space="preserve"> </w:t>
+            </w:r>
+            <w:r>
+              <w:rPr>
+                <w:b/>
+                <w:bCs/>
+                <w:color w:val="000000" w:themeColor="text1"/>
+              </w:rPr>
+              <w:t>Select item from the list</w:t>
+            </w:r>
+          </w:p>
+        </w:tc>
+        <w:tc>
+          <w:tcPr>
+            <w:tcW w:w="0" w:type="auto"/>
+            <w:tcMar>
+              <w:top w:w="100" w:type="dxa"/>
+              <w:left w:w="100" w:type="dxa"/>
+              <w:bottom w:w="100" w:type="dxa"/>
+              <w:right w:w="100" w:type="dxa"/>
+            </w:tcMar>
+            <w:hideMark/>
+          </w:tcPr>
+          <w:p>
+            <w:pPr>
+              <w:spacing w:after="0" w:line="240" w:lineRule="auto"/>
+              <w:rPr>
+                <w:color w:val="000000" w:themeColor="text1"/>
+              </w:rPr>
+            </w:pPr>
+            <w:r>
+              <w:rPr>
+                <w:color w:val="000000" w:themeColor="text1"/>
+              </w:rPr>
+              <w:t> </w:t>
+            </w:r>
+          </w:p>
+        </w:tc>
+        <w:tc>
+          <w:tcPr>
+            <w:tcW w:w="0" w:type="auto"/>
+            <w:tcMar>
+              <w:top w:w="100" w:type="dxa"/>
+              <w:left w:w="100" w:type="dxa"/>
+              <w:bottom w:w="100" w:type="dxa"/>
+              <w:right w:w="100" w:type="dxa"/>
+            </w:tcMar>
+            <w:hideMark/>
+          </w:tcPr>
+          <w:p>
+            <w:pPr>
+              <w:spacing w:after="0" w:line="240" w:lineRule="auto"/>
+              <w:rPr>
+                <w:color w:val="000000" w:themeColor="text1"/>
+              </w:rPr>
+            </w:pPr>
+            <w:r>
+              <w:rPr>
+                <w:color w:val="000000" w:themeColor="text1"/>
+              </w:rPr>
+              <w:t> </w:t>
+            </w:r>
+          </w:p>
+        </w:tc>
+        <w:tc>
+          <w:tcPr>
+            <w:tcW w:w="0" w:type="auto"/>
+            <w:tcMar>
+              <w:top w:w="100" w:type="dxa"/>
+              <w:left w:w="100" w:type="dxa"/>
+              <w:bottom w:w="100" w:type="dxa"/>
+              <w:right w:w="100" w:type="dxa"/>
+            </w:tcMar>
+            <w:hideMark/>
+          </w:tcPr>
+          <w:p>
+            <w:pPr>
+              <w:spacing w:after="0" w:line="240" w:lineRule="auto"/>
+              <w:rPr>
+                <w:color w:val="000000" w:themeColor="text1"/>
+              </w:rPr>
+            </w:pPr>
+            <w:r>
+              <w:rPr>
+                <w:color w:val="000000" w:themeColor="text1"/>
+              </w:rPr>
+              <w:t xml:space="preserve"> </w:t>
+            </w:r>
+          </w:p>
+        </w:tc>
+        <w:tc>
+          <w:tcPr>
+            <w:tcW w:w="0" w:type="auto"/>
+            <w:tcMar>
+              <w:top w:w="100" w:type="dxa"/>
+              <w:left w:w="100" w:type="dxa"/>
+              <w:bottom w:w="100" w:type="dxa"/>
+              <w:right w:w="100" w:type="dxa"/>
+            </w:tcMar>
+            <w:hideMark/>
+          </w:tcPr>
+          <w:p>
+            <w:pPr>
+              <w:spacing w:after="0" w:line="240" w:lineRule="auto"/>
+              <w:rPr>
+                <w:color w:val="000000" w:themeColor="text1"/>
+              </w:rPr>
+            </w:pPr>
+          </w:p>
+        </w:tc>
+      </w:tr>
+      <w:tr>
+        <w:trPr>
+          <w:trHeight w:val="251"/>
+        </w:trPr>
+        <w:tc>
+          <w:tcPr>
+            <w:tcW w:w="0" w:type="auto"/>
+            <w:shd w:val="clear" w:color="auto" w:fill="CCCCCC"/>
+            <w:tcMar>
+              <w:top w:w="100" w:type="dxa"/>
+              <w:left w:w="100" w:type="dxa"/>
+              <w:bottom w:w="100" w:type="dxa"/>
+              <w:right w:w="100" w:type="dxa"/>
+            </w:tcMar>
+            <w:hideMark/>
+          </w:tcPr>
+          <w:p>
+            <w:pPr>
+              <w:spacing w:after="0" w:line="240" w:lineRule="auto"/>
+              <w:rPr>
+                <w:b/>
+                <w:bCs/>
+                <w:color w:val="000000" w:themeColor="text1"/>
+              </w:rPr>
+            </w:pPr>
+            <w:r>
+              <w:rPr>
+                <w:b/>
+                <w:bCs/>
+                <w:color w:val="000000" w:themeColor="text1"/>
+              </w:rPr>
+              <w:t>3</w:t>
+            </w:r>
+            <w:r>
+              <w:rPr>
+                <w:b/>
+                <w:bCs/>
+                <w:color w:val="000000" w:themeColor="text1"/>
+              </w:rPr>
+              <w:t>-</w:t>
+            </w:r>
+            <w:r>
+              <w:t xml:space="preserve"> </w:t>
+            </w:r>
+            <w:r>
+              <w:rPr>
+                <w:b/>
+                <w:bCs/>
+                <w:color w:val="000000" w:themeColor="text1"/>
+              </w:rPr>
+              <w:t>Edit information</w:t>
+            </w:r>
+            <w:r>
+              <w:rPr>
+                <w:b/>
+                <w:bCs/>
+                <w:color w:val="000000" w:themeColor="text1"/>
+              </w:rPr>
+              <w:t xml:space="preserve"> </w:t>
+            </w:r>
+            <w:r>
+              <w:rPr>
+                <w:b/>
+                <w:bCs/>
+                <w:color w:val="000000" w:themeColor="text1"/>
+              </w:rPr>
+              <w:t>(product name, price, description</w:t>
+            </w:r>
+            <w:r>
+              <w:rPr>
+                <w:b/>
+                <w:bCs/>
+                <w:color w:val="000000" w:themeColor="text1"/>
+              </w:rPr>
+              <w:t>, image, ingredients, category</w:t>
+            </w:r>
+            <w:r>
+              <w:rPr>
+                <w:b/>
+                <w:bCs/>
+                <w:color w:val="000000" w:themeColor="text1"/>
+              </w:rPr>
+              <w:t>)</w:t>
             </w:r>
           </w:p>
         </w:tc>

</xml_diff>